<commit_message>
Optimum finding, testing evaluation
</commit_message>
<xml_diff>
--- a/Inverse heat transfer software.docx
+++ b/Inverse heat transfer software.docx
@@ -127,21 +127,7 @@
         <w:rPr>
           <w:lang w:val="en-GB"/>
         </w:rPr>
-        <w:t xml:space="preserve">Turns out to be much quicker than the classical </w:t>
-      </w:r>
-      <w:proofErr w:type="spellStart"/>
-      <w:r>
-        <w:rPr>
-          <w:lang w:val="en-GB"/>
-        </w:rPr>
-        <w:t>numpy</w:t>
-      </w:r>
-      <w:proofErr w:type="spellEnd"/>
-      <w:r>
-        <w:rPr>
-          <w:lang w:val="en-GB"/>
-        </w:rPr>
-        <w:t xml:space="preserve"> interpolation, mostly because of the </w:t>
+        <w:t xml:space="preserve">Turns out to be much quicker than the classical numpy interpolation, mostly because of the </w:t>
       </w:r>
       <w:r>
         <w:rPr>
@@ -236,21 +222,7 @@
         <w:rPr>
           <w:lang w:val="en-GB"/>
         </w:rPr>
-        <w:t>.</w:t>
-      </w:r>
-      <w:proofErr w:type="spellStart"/>
-      <w:r>
-        <w:rPr>
-          <w:lang w:val="en-GB"/>
-        </w:rPr>
-        <w:t>ui</w:t>
-      </w:r>
-      <w:proofErr w:type="spellEnd"/>
-      <w:r>
-        <w:rPr>
-          <w:lang w:val="en-GB"/>
-        </w:rPr>
-        <w:t xml:space="preserve"> file will be created, which can then be transformed into a python file, or be just imported and parsed as is.</w:t>
+        <w:t>.ui file will be created, which can then be transformed into a python file, or be just imported and parsed as is.</w:t>
       </w:r>
     </w:p>
     <w:p>
@@ -499,14 +471,12 @@
         </w:rPr>
         <w:t>It was handled by a “</w:t>
       </w:r>
-      <w:proofErr w:type="spellStart"/>
       <w:r>
         <w:rPr>
           <w:lang w:val="en-GB"/>
         </w:rPr>
         <w:t>multiplicate_to_SI</w:t>
       </w:r>
-      <w:proofErr w:type="spellEnd"/>
       <w:r>
         <w:rPr>
           <w:lang w:val="en-GB"/>
@@ -557,41 +527,13 @@
         <w:rPr>
           <w:lang w:val="en-GB"/>
         </w:rPr>
-        <w:t>Transferring the information to a JSON file, and just load it on __</w:t>
-      </w:r>
-      <w:proofErr w:type="spellStart"/>
-      <w:r>
-        <w:rPr>
-          <w:lang w:val="en-GB"/>
-        </w:rPr>
-        <w:t>init</w:t>
-      </w:r>
-      <w:proofErr w:type="spellEnd"/>
-      <w:r>
-        <w:rPr>
-          <w:lang w:val="en-GB"/>
-        </w:rPr>
-        <w:t>__ - this way</w:t>
-      </w:r>
-      <w:r>
-        <w:rPr>
-          <w:lang w:val="en-GB"/>
-        </w:rPr>
-        <w:t xml:space="preserve"> the user input would be completely separated from the code (as we would not be touching the .</w:t>
-      </w:r>
-      <w:proofErr w:type="spellStart"/>
-      <w:r>
-        <w:rPr>
-          <w:lang w:val="en-GB"/>
-        </w:rPr>
-        <w:t>py</w:t>
-      </w:r>
-      <w:proofErr w:type="spellEnd"/>
-      <w:r>
-        <w:rPr>
-          <w:lang w:val="en-GB"/>
-        </w:rPr>
-        <w:t xml:space="preserve"> code file, but rather a JSON data file, which adds a little comfort in the way we are not afraid of </w:t>
+        <w:t>Transferring the information to a JSON file, and just load it on __init__ - this way</w:t>
+      </w:r>
+      <w:r>
+        <w:rPr>
+          <w:lang w:val="en-GB"/>
+        </w:rPr>
+        <w:t xml:space="preserve"> the user input would be completely separated from the code (as we would not be touching the .py code file, but rather a JSON data file, which adds a little comfort in the way we are not afraid of </w:t>
       </w:r>
       <w:r>
         <w:rPr>
@@ -2133,21 +2075,7 @@
         <w:rPr>
           <w:lang w:val="en-GB"/>
         </w:rPr>
-        <w:t xml:space="preserve">They are enabled by PyQt5 library, which supports this multithreaded behaviour very well, in contrast to </w:t>
-      </w:r>
-      <w:proofErr w:type="spellStart"/>
-      <w:r>
-        <w:rPr>
-          <w:lang w:val="en-GB"/>
-        </w:rPr>
-        <w:t>Tkinter</w:t>
-      </w:r>
-      <w:proofErr w:type="spellEnd"/>
-      <w:r>
-        <w:rPr>
-          <w:lang w:val="en-GB"/>
-        </w:rPr>
-        <w:t>, which did not have this capability</w:t>
+        <w:t>They are enabled by PyQt5 library, which supports this multithreaded behaviour very well, in contrast to Tkinter, which did not have this capability</w:t>
       </w:r>
       <w:r>
         <w:rPr>
@@ -2559,19 +2487,11 @@
           <w:lang w:val="en-GB"/>
         </w:rPr>
       </w:pPr>
-      <w:proofErr w:type="spellStart"/>
-      <w:r>
-        <w:rPr>
-          <w:lang w:val="en-GB"/>
-        </w:rPr>
-        <w:t>Tkinter</w:t>
-      </w:r>
-      <w:proofErr w:type="spellEnd"/>
-      <w:r>
-        <w:rPr>
-          <w:lang w:val="en-GB"/>
-        </w:rPr>
-        <w:t xml:space="preserve"> is a basic library for building python GUIs, as it already comes packaged in a standard library, therefore these is no need for installation</w:t>
+      <w:r>
+        <w:rPr>
+          <w:lang w:val="en-GB"/>
+        </w:rPr>
+        <w:t>Tkinter is a basic library for building python GUIs, as it already comes packaged in a standard library, therefore these is no need for installation</w:t>
       </w:r>
     </w:p>
     <w:p>
@@ -2609,16 +2529,8 @@
         <w:rPr>
           <w:lang w:val="en-GB"/>
         </w:rPr>
-        <w:t xml:space="preserve">PyQt5 offers multiple benefits over </w:t>
-      </w:r>
-      <w:proofErr w:type="spellStart"/>
-      <w:r>
-        <w:rPr>
-          <w:lang w:val="en-GB"/>
-        </w:rPr>
-        <w:t>Tkinter</w:t>
-      </w:r>
-      <w:proofErr w:type="spellEnd"/>
+        <w:t>PyQt5 offers multiple benefits over Tkinter</w:t>
+      </w:r>
     </w:p>
     <w:p>
       <w:pPr>
@@ -2709,21 +2621,7 @@
         <w:rPr>
           <w:lang w:val="en-GB"/>
         </w:rPr>
-        <w:t xml:space="preserve"> mode as was necessary in case of </w:t>
-      </w:r>
-      <w:proofErr w:type="spellStart"/>
-      <w:r>
-        <w:rPr>
-          <w:lang w:val="en-GB"/>
-        </w:rPr>
-        <w:t>Tkinter</w:t>
-      </w:r>
-      <w:proofErr w:type="spellEnd"/>
-      <w:r>
-        <w:rPr>
-          <w:lang w:val="en-GB"/>
-        </w:rPr>
-        <w:t xml:space="preserve"> version</w:t>
+        <w:t xml:space="preserve"> mode as was necessary in case of Tkinter version</w:t>
       </w:r>
       <w:r>
         <w:rPr>
@@ -3202,19 +3100,11 @@
           <w:lang w:val="en-GB"/>
         </w:rPr>
       </w:pPr>
-      <w:proofErr w:type="spellStart"/>
-      <w:r>
-        <w:rPr>
-          <w:lang w:val="en-GB"/>
-        </w:rPr>
-        <w:t>Scipy</w:t>
-      </w:r>
-      <w:proofErr w:type="spellEnd"/>
-      <w:r>
-        <w:rPr>
-          <w:lang w:val="en-GB"/>
-        </w:rPr>
-        <w:t xml:space="preserve"> had to be downgraded from 1.3.3 to 1.2.1 to overcome </w:t>
+      <w:r>
+        <w:rPr>
+          <w:lang w:val="en-GB"/>
+        </w:rPr>
+        <w:t xml:space="preserve">Scipy had to be downgraded from 1.3.3 to 1.2.1 to overcome </w:t>
       </w:r>
       <w:r>
         <w:rPr>
@@ -3245,8 +3135,6 @@
       <w:r>
         <w:t>)</w:t>
       </w:r>
-      <w:bookmarkStart w:id="0" w:name="_GoBack"/>
-      <w:bookmarkEnd w:id="0"/>
     </w:p>
     <w:p>
       <w:pPr>
@@ -3354,11 +3242,22 @@
     </w:p>
     <w:p>
       <w:pPr>
-        <w:jc w:val="both"/>
-        <w:rPr>
-          <w:lang w:val="en-GB"/>
-        </w:rPr>
-      </w:pPr>
+        <w:pStyle w:val="Odstavecseseznamem"/>
+        <w:numPr>
+          <w:ilvl w:val="1"/>
+          <w:numId w:val="1"/>
+        </w:numPr>
+        <w:jc w:val="both"/>
+        <w:rPr>
+          <w:lang w:val="en-GB"/>
+        </w:rPr>
+      </w:pPr>
+      <w:r>
+        <w:rPr>
+          <w:lang w:val="en-GB"/>
+        </w:rPr>
+        <w:t>One way would be for calculation thread to output results to a file, where they would be discovered and processed by the plotting thread</w:t>
+      </w:r>
     </w:p>
     <w:p>
       <w:pPr>
@@ -3450,35 +3349,21 @@
         <w:rPr>
           <w:lang w:val="en-GB"/>
         </w:rPr>
-        <w:t xml:space="preserve">            "</w:t>
-      </w:r>
-      <w:proofErr w:type="spellStart"/>
-      <w:r>
-        <w:rPr>
-          <w:lang w:val="en-GB"/>
-        </w:rPr>
-        <w:t>lmbd</w:t>
-      </w:r>
-      <w:proofErr w:type="spellEnd"/>
-      <w:r>
-        <w:rPr>
-          <w:lang w:val="en-GB"/>
-        </w:rPr>
-        <w:t>": 50,</w:t>
-      </w:r>
-    </w:p>
-    <w:p>
-      <w:pPr>
-        <w:jc w:val="both"/>
-        <w:rPr>
-          <w:lang w:val="en-GB"/>
-        </w:rPr>
-      </w:pPr>
-      <w:r>
-        <w:rPr>
-          <w:lang w:val="en-GB"/>
-        </w:rPr>
         <w:lastRenderedPageBreak/>
+        <w:t xml:space="preserve">            "lmbd": 50,</w:t>
+      </w:r>
+    </w:p>
+    <w:p>
+      <w:pPr>
+        <w:jc w:val="both"/>
+        <w:rPr>
+          <w:lang w:val="en-GB"/>
+        </w:rPr>
+      </w:pPr>
+      <w:r>
+        <w:rPr>
+          <w:lang w:val="en-GB"/>
+        </w:rPr>
         <w:t xml:space="preserve">            "dt": 1,</w:t>
       </w:r>
     </w:p>
@@ -3493,133 +3378,63 @@
         <w:rPr>
           <w:lang w:val="en-GB"/>
         </w:rPr>
-        <w:t xml:space="preserve">            "</w:t>
-      </w:r>
-      <w:proofErr w:type="spellStart"/>
-      <w:r>
-        <w:rPr>
-          <w:lang w:val="en-GB"/>
-        </w:rPr>
-        <w:t>object_length</w:t>
-      </w:r>
-      <w:proofErr w:type="spellEnd"/>
-      <w:r>
-        <w:rPr>
-          <w:lang w:val="en-GB"/>
-        </w:rPr>
-        <w:t>": 0.01,</w:t>
-      </w:r>
-    </w:p>
-    <w:p>
-      <w:pPr>
-        <w:jc w:val="both"/>
-        <w:rPr>
-          <w:lang w:val="en-GB"/>
-        </w:rPr>
-      </w:pPr>
-      <w:r>
-        <w:rPr>
-          <w:lang w:val="en-GB"/>
-        </w:rPr>
-        <w:t xml:space="preserve">            "</w:t>
-      </w:r>
-      <w:proofErr w:type="spellStart"/>
-      <w:r>
-        <w:rPr>
-          <w:lang w:val="en-GB"/>
-        </w:rPr>
-        <w:t>place_of_interest</w:t>
-      </w:r>
-      <w:proofErr w:type="spellEnd"/>
-      <w:r>
-        <w:rPr>
-          <w:lang w:val="en-GB"/>
-        </w:rPr>
-        <w:t>": 0.0045,</w:t>
-      </w:r>
-    </w:p>
-    <w:p>
-      <w:pPr>
-        <w:jc w:val="both"/>
-        <w:rPr>
-          <w:lang w:val="en-GB"/>
-        </w:rPr>
-      </w:pPr>
-      <w:r>
-        <w:rPr>
-          <w:lang w:val="en-GB"/>
-        </w:rPr>
-        <w:t xml:space="preserve">            "</w:t>
-      </w:r>
-      <w:proofErr w:type="spellStart"/>
-      <w:r>
-        <w:rPr>
-          <w:lang w:val="en-GB"/>
-        </w:rPr>
-        <w:t>number_of_elements</w:t>
-      </w:r>
-      <w:proofErr w:type="spellEnd"/>
-      <w:r>
-        <w:rPr>
-          <w:lang w:val="en-GB"/>
-        </w:rPr>
-        <w:t>": 100,</w:t>
-      </w:r>
-    </w:p>
-    <w:p>
-      <w:pPr>
-        <w:jc w:val="both"/>
-        <w:rPr>
-          <w:lang w:val="en-GB"/>
-        </w:rPr>
-      </w:pPr>
-      <w:r>
-        <w:rPr>
-          <w:lang w:val="en-GB"/>
-        </w:rPr>
-        <w:t xml:space="preserve">            "</w:t>
-      </w:r>
-      <w:proofErr w:type="spellStart"/>
-      <w:r>
-        <w:rPr>
-          <w:lang w:val="en-GB"/>
-        </w:rPr>
-        <w:t>callback_period</w:t>
-      </w:r>
-      <w:proofErr w:type="spellEnd"/>
-      <w:r>
-        <w:rPr>
-          <w:lang w:val="en-GB"/>
-        </w:rPr>
-        <w:t>": 500,</w:t>
-      </w:r>
-    </w:p>
-    <w:p>
-      <w:pPr>
-        <w:jc w:val="both"/>
-        <w:rPr>
-          <w:lang w:val="en-GB"/>
-        </w:rPr>
-      </w:pPr>
-      <w:r>
-        <w:rPr>
-          <w:lang w:val="en-GB"/>
-        </w:rPr>
-        <w:t xml:space="preserve">            "</w:t>
-      </w:r>
-      <w:proofErr w:type="spellStart"/>
-      <w:r>
-        <w:rPr>
-          <w:lang w:val="en-GB"/>
-        </w:rPr>
-        <w:t>robin_alpha</w:t>
-      </w:r>
-      <w:proofErr w:type="spellEnd"/>
-      <w:r>
-        <w:rPr>
-          <w:lang w:val="en-GB"/>
-        </w:rPr>
-        <w:t>": 13.5,</w:t>
+        <w:t xml:space="preserve">            "object_length": 0.01,</w:t>
+      </w:r>
+    </w:p>
+    <w:p>
+      <w:pPr>
+        <w:jc w:val="both"/>
+        <w:rPr>
+          <w:lang w:val="en-GB"/>
+        </w:rPr>
+      </w:pPr>
+      <w:r>
+        <w:rPr>
+          <w:lang w:val="en-GB"/>
+        </w:rPr>
+        <w:t xml:space="preserve">            "place_of_interest": 0.0045,</w:t>
+      </w:r>
+    </w:p>
+    <w:p>
+      <w:pPr>
+        <w:jc w:val="both"/>
+        <w:rPr>
+          <w:lang w:val="en-GB"/>
+        </w:rPr>
+      </w:pPr>
+      <w:r>
+        <w:rPr>
+          <w:lang w:val="en-GB"/>
+        </w:rPr>
+        <w:t xml:space="preserve">            "number_of_elements": 100,</w:t>
+      </w:r>
+    </w:p>
+    <w:p>
+      <w:pPr>
+        <w:jc w:val="both"/>
+        <w:rPr>
+          <w:lang w:val="en-GB"/>
+        </w:rPr>
+      </w:pPr>
+      <w:r>
+        <w:rPr>
+          <w:lang w:val="en-GB"/>
+        </w:rPr>
+        <w:t xml:space="preserve">            "callback_period": 500,</w:t>
+      </w:r>
+    </w:p>
+    <w:p>
+      <w:pPr>
+        <w:jc w:val="both"/>
+        <w:rPr>
+          <w:lang w:val="en-GB"/>
+        </w:rPr>
+      </w:pPr>
+      <w:r>
+        <w:rPr>
+          <w:lang w:val="en-GB"/>
+        </w:rPr>
+        <w:t xml:space="preserve">            "robin_alpha": 13.5,</w:t>
       </w:r>
     </w:p>
     <w:p>
@@ -3659,21 +3474,7 @@
         <w:rPr>
           <w:lang w:val="en-GB"/>
         </w:rPr>
-        <w:t>"</w:t>
-      </w:r>
-      <w:proofErr w:type="spellStart"/>
-      <w:r>
-        <w:rPr>
-          <w:lang w:val="en-GB"/>
-        </w:rPr>
-        <w:t>window_span</w:t>
-      </w:r>
-      <w:proofErr w:type="spellEnd"/>
-      <w:r>
-        <w:rPr>
-          <w:lang w:val="en-GB"/>
-        </w:rPr>
-        <w:t>": 2,</w:t>
+        <w:t>"window_span": 2,</w:t>
       </w:r>
     </w:p>
     <w:p>
@@ -3887,7 +3688,13 @@
         <w:rPr>
           <w:lang w:val="en-GB"/>
         </w:rPr>
-        <w:t>could have the advantage of less other running processes</w:t>
+        <w:t>has</w:t>
+      </w:r>
+      <w:r>
+        <w:rPr>
+          <w:lang w:val="en-GB"/>
+        </w:rPr>
+        <w:t xml:space="preserve"> the advantage of less other running processes</w:t>
       </w:r>
       <w:r>
         <w:rPr>
@@ -3916,14 +3723,6 @@
     </w:p>
     <w:p>
       <w:pPr>
-        <w:jc w:val="both"/>
-        <w:rPr>
-          <w:lang w:val="en-GB"/>
-        </w:rPr>
-      </w:pPr>
-    </w:p>
-    <w:p>
-      <w:pPr>
         <w:pStyle w:val="Nadpis2"/>
         <w:jc w:val="both"/>
         <w:rPr>
@@ -3934,6 +3733,1249 @@
         <w:rPr>
           <w:lang w:val="en-GB"/>
         </w:rPr>
+        <w:t>Methodology of the tests:</w:t>
+      </w:r>
+    </w:p>
+    <w:p>
+      <w:pPr>
+        <w:pStyle w:val="Odstavecseseznamem"/>
+        <w:numPr>
+          <w:ilvl w:val="0"/>
+          <w:numId w:val="1"/>
+        </w:numPr>
+        <w:jc w:val="both"/>
+        <w:rPr>
+          <w:lang w:val="en-GB"/>
+        </w:rPr>
+      </w:pPr>
+      <w:r>
+        <w:rPr>
+          <w:lang w:val="en-GB"/>
+        </w:rPr>
+        <w:t>It would certainly be possible to run all the tests by hand, manually inputting the changing parameters we want to test, and recording the resulti</w:t>
+      </w:r>
+      <w:r>
+        <w:rPr>
+          <w:lang w:val="en-GB"/>
+        </w:rPr>
+        <w:t>ng simulation time and error.</w:t>
+      </w:r>
+    </w:p>
+    <w:p>
+      <w:pPr>
+        <w:pStyle w:val="Odstavecseseznamem"/>
+        <w:numPr>
+          <w:ilvl w:val="0"/>
+          <w:numId w:val="1"/>
+        </w:numPr>
+        <w:jc w:val="both"/>
+        <w:rPr>
+          <w:lang w:val="en-GB"/>
+        </w:rPr>
+      </w:pPr>
+      <w:r>
+        <w:rPr>
+          <w:lang w:val="en-GB"/>
+        </w:rPr>
+        <w:t xml:space="preserve">However, this process would be very tedious, time consuming and prone to mistakes. Also, there is a direct correlation between the number of tests and the quality of the result, as it is </w:t>
+      </w:r>
+      <w:r>
+        <w:rPr>
+          <w:lang w:val="en-GB"/>
+        </w:rPr>
+        <w:lastRenderedPageBreak/>
+        <w:t>usually much better to obtain multiple values and then average them out, instead of relying just on one value, that can be hindered by a mistake of whatever character.</w:t>
+      </w:r>
+    </w:p>
+    <w:p>
+      <w:pPr>
+        <w:pStyle w:val="Odstavecseseznamem"/>
+        <w:numPr>
+          <w:ilvl w:val="0"/>
+          <w:numId w:val="1"/>
+        </w:numPr>
+        <w:jc w:val="both"/>
+        <w:rPr>
+          <w:lang w:val="en-GB"/>
+        </w:rPr>
+      </w:pPr>
+      <w:r>
+        <w:rPr>
+          <w:lang w:val="en-GB"/>
+        </w:rPr>
+        <w:t xml:space="preserve">Therefore, a whole </w:t>
+      </w:r>
+      <w:r>
+        <w:rPr>
+          <w:b/>
+          <w:bCs/>
+          <w:lang w:val="en-GB"/>
+        </w:rPr>
+        <w:t>testing framework</w:t>
+      </w:r>
+      <w:r>
+        <w:rPr>
+          <w:lang w:val="en-GB"/>
+        </w:rPr>
+        <w:t xml:space="preserve"> was developed to improve the speed and the quality of the tests, increase the reproducibility of the results, and offer quick visualisation</w:t>
+      </w:r>
+      <w:r>
+        <w:rPr>
+          <w:lang w:val="en-GB"/>
+        </w:rPr>
+        <w:t xml:space="preserve"> and feedback</w:t>
+      </w:r>
+      <w:r>
+        <w:rPr>
+          <w:lang w:val="en-GB"/>
+        </w:rPr>
+        <w:t>.</w:t>
+      </w:r>
+    </w:p>
+    <w:p>
+      <w:pPr>
+        <w:pStyle w:val="Odstavecseseznamem"/>
+        <w:numPr>
+          <w:ilvl w:val="1"/>
+          <w:numId w:val="1"/>
+        </w:numPr>
+        <w:jc w:val="both"/>
+        <w:rPr>
+          <w:lang w:val="en-GB"/>
+        </w:rPr>
+      </w:pPr>
+      <w:r>
+        <w:rPr>
+          <w:lang w:val="en-GB"/>
+        </w:rPr>
+        <w:t>Testing framework has the form of multiple python scripts. They are responsible for defining the parameters and their values we want to test, for running the tests themselves and for evaluating and visualizing the results.</w:t>
+      </w:r>
+    </w:p>
+    <w:p>
+      <w:pPr>
+        <w:pStyle w:val="Odstavecseseznamem"/>
+        <w:numPr>
+          <w:ilvl w:val="1"/>
+          <w:numId w:val="1"/>
+        </w:numPr>
+        <w:jc w:val="both"/>
+        <w:rPr>
+          <w:lang w:val="en-GB"/>
+        </w:rPr>
+      </w:pPr>
+      <w:r>
+        <w:rPr>
+          <w:lang w:val="en-GB"/>
+        </w:rPr>
+        <w:t>All what is needed to use it is to define all possible values of a certain parameter</w:t>
+      </w:r>
+      <w:r>
+        <w:rPr>
+          <w:lang w:val="en-GB"/>
+        </w:rPr>
+        <w:t>. S</w:t>
+      </w:r>
+      <w:r>
+        <w:rPr>
+          <w:lang w:val="en-GB"/>
+        </w:rPr>
+        <w:t>imulation will be run with all these values</w:t>
+      </w:r>
+      <w:r>
+        <w:rPr>
+          <w:lang w:val="en-GB"/>
+        </w:rPr>
+        <w:t xml:space="preserve"> and </w:t>
+      </w:r>
+      <w:r>
+        <w:rPr>
+          <w:lang w:val="en-GB"/>
+        </w:rPr>
+        <w:t>the results will be saved into a file and also into a graph.</w:t>
+      </w:r>
+    </w:p>
+    <w:p>
+      <w:pPr>
+        <w:pStyle w:val="Odstavecseseznamem"/>
+        <w:numPr>
+          <w:ilvl w:val="1"/>
+          <w:numId w:val="1"/>
+        </w:numPr>
+        <w:jc w:val="both"/>
+        <w:rPr>
+          <w:lang w:val="en-GB"/>
+        </w:rPr>
+      </w:pPr>
+      <w:r>
+        <w:rPr>
+          <w:lang w:val="en-GB"/>
+        </w:rPr>
+        <w:t>We can also choose the number of times the tests will be run – the higher the number, the more stable the results should be, as the average of more tests is more precise than only one test alone.</w:t>
+      </w:r>
+    </w:p>
+    <w:p>
+      <w:pPr>
+        <w:pStyle w:val="Odstavecseseznamem"/>
+        <w:numPr>
+          <w:ilvl w:val="1"/>
+          <w:numId w:val="1"/>
+        </w:numPr>
+        <w:jc w:val="both"/>
+        <w:rPr>
+          <w:lang w:val="en-GB"/>
+        </w:rPr>
+      </w:pPr>
+      <w:r>
+        <w:rPr>
+          <w:lang w:val="en-GB"/>
+        </w:rPr>
+        <w:t xml:space="preserve">There are multiple possibilities how to </w:t>
+      </w:r>
+      <w:r>
+        <w:rPr>
+          <w:b/>
+          <w:bCs/>
+          <w:lang w:val="en-GB"/>
+        </w:rPr>
+        <w:t>define the list of values</w:t>
+      </w:r>
+      <w:r>
+        <w:rPr>
+          <w:lang w:val="en-GB"/>
+        </w:rPr>
+        <w:t>, and each of those is best in a specific situation</w:t>
+      </w:r>
+      <w:r>
+        <w:rPr>
+          <w:lang w:val="en-GB"/>
+        </w:rPr>
+        <w:t>:</w:t>
+      </w:r>
+    </w:p>
+    <w:p>
+      <w:pPr>
+        <w:pStyle w:val="Odstavecseseznamem"/>
+        <w:numPr>
+          <w:ilvl w:val="2"/>
+          <w:numId w:val="1"/>
+        </w:numPr>
+        <w:jc w:val="both"/>
+        <w:rPr>
+          <w:lang w:val="en-GB"/>
+        </w:rPr>
+      </w:pPr>
+      <w:r>
+        <w:rPr>
+          <w:lang w:val="en-GB"/>
+        </w:rPr>
+        <w:t>Manually creating the list</w:t>
+      </w:r>
+    </w:p>
+    <w:p>
+      <w:pPr>
+        <w:pStyle w:val="Odstavecseseznamem"/>
+        <w:numPr>
+          <w:ilvl w:val="3"/>
+          <w:numId w:val="1"/>
+        </w:numPr>
+        <w:jc w:val="both"/>
+        <w:rPr>
+          <w:lang w:val="en-GB"/>
+        </w:rPr>
+      </w:pPr>
+      <w:r>
+        <w:rPr>
+          <w:lang w:val="en-GB"/>
+        </w:rPr>
+        <w:t>values = [1, 2, 3, 4, 5]</w:t>
+      </w:r>
+    </w:p>
+    <w:p>
+      <w:pPr>
+        <w:pStyle w:val="Odstavecseseznamem"/>
+        <w:numPr>
+          <w:ilvl w:val="3"/>
+          <w:numId w:val="1"/>
+        </w:numPr>
+        <w:jc w:val="both"/>
+        <w:rPr>
+          <w:lang w:val="en-GB"/>
+        </w:rPr>
+      </w:pPr>
+      <w:r>
+        <w:rPr>
+          <w:lang w:val="en-GB"/>
+        </w:rPr>
+        <w:t>This way can be efficient when there is a small number of values or we want to choose only specific values, that are not easy to define programmatically</w:t>
+      </w:r>
+    </w:p>
+    <w:p>
+      <w:pPr>
+        <w:pStyle w:val="Odstavecseseznamem"/>
+        <w:numPr>
+          <w:ilvl w:val="2"/>
+          <w:numId w:val="1"/>
+        </w:numPr>
+        <w:jc w:val="both"/>
+        <w:rPr>
+          <w:lang w:val="en-GB"/>
+        </w:rPr>
+      </w:pPr>
+      <w:r>
+        <w:rPr>
+          <w:lang w:val="en-GB"/>
+        </w:rPr>
+        <w:t>Using standard python</w:t>
+      </w:r>
+    </w:p>
+    <w:p>
+      <w:pPr>
+        <w:pStyle w:val="Odstavecseseznamem"/>
+        <w:numPr>
+          <w:ilvl w:val="3"/>
+          <w:numId w:val="1"/>
+        </w:numPr>
+        <w:jc w:val="both"/>
+        <w:rPr>
+          <w:lang w:val="en-GB"/>
+        </w:rPr>
+      </w:pPr>
+      <w:r>
+        <w:rPr>
+          <w:lang w:val="en-GB"/>
+        </w:rPr>
+        <w:t>values = range(</w:t>
+      </w:r>
+      <w:r>
+        <w:rPr>
+          <w:lang w:val="en-GB"/>
+        </w:rPr>
+        <w:t>start=</w:t>
+      </w:r>
+      <w:r>
+        <w:rPr>
+          <w:lang w:val="en-GB"/>
+        </w:rPr>
+        <w:t xml:space="preserve">1, </w:t>
+      </w:r>
+      <w:r>
+        <w:rPr>
+          <w:lang w:val="en-GB"/>
+        </w:rPr>
+        <w:t>stop=</w:t>
+      </w:r>
+      <w:r>
+        <w:rPr>
+          <w:lang w:val="en-GB"/>
+        </w:rPr>
+        <w:t xml:space="preserve">6, </w:t>
+      </w:r>
+      <w:r>
+        <w:rPr>
+          <w:lang w:val="en-GB"/>
+        </w:rPr>
+        <w:t>step=</w:t>
+      </w:r>
+      <w:r>
+        <w:rPr>
+          <w:lang w:val="en-GB"/>
+        </w:rPr>
+        <w:t>1)</w:t>
+      </w:r>
+    </w:p>
+    <w:p>
+      <w:pPr>
+        <w:pStyle w:val="Odstavecseseznamem"/>
+        <w:numPr>
+          <w:ilvl w:val="3"/>
+          <w:numId w:val="1"/>
+        </w:numPr>
+        <w:jc w:val="both"/>
+        <w:rPr>
+          <w:lang w:val="en-GB"/>
+        </w:rPr>
+      </w:pPr>
+      <w:r>
+        <w:rPr>
+          <w:lang w:val="en-GB"/>
+        </w:rPr>
+        <w:t xml:space="preserve">This is the most basic </w:t>
+      </w:r>
+      <w:r>
+        <w:rPr>
+          <w:lang w:val="en-GB"/>
+        </w:rPr>
+        <w:t xml:space="preserve">definition of a range of numbers – start at 1, continue until we </w:t>
+      </w:r>
+      <w:r>
+        <w:rPr>
+          <w:lang w:val="en-GB"/>
+        </w:rPr>
+        <w:t>are lower than</w:t>
+      </w:r>
+      <w:r>
+        <w:rPr>
+          <w:lang w:val="en-GB"/>
+        </w:rPr>
+        <w:t xml:space="preserve"> 6, and take steps of 1</w:t>
+      </w:r>
+      <w:r>
+        <w:rPr>
+          <w:lang w:val="en-GB"/>
+        </w:rPr>
+        <w:t xml:space="preserve">. </w:t>
+      </w:r>
+      <w:r>
+        <w:rPr>
+          <w:lang w:val="en-GB"/>
+        </w:rPr>
+        <w:t>It</w:t>
+      </w:r>
+      <w:r>
+        <w:rPr>
+          <w:lang w:val="en-GB"/>
+        </w:rPr>
+        <w:t xml:space="preserve"> creates a range of natural numbers from 1 to 5.</w:t>
+      </w:r>
+    </w:p>
+    <w:p>
+      <w:pPr>
+        <w:pStyle w:val="Odstavecseseznamem"/>
+        <w:numPr>
+          <w:ilvl w:val="3"/>
+          <w:numId w:val="1"/>
+        </w:numPr>
+        <w:jc w:val="both"/>
+        <w:rPr>
+          <w:lang w:val="en-GB"/>
+        </w:rPr>
+      </w:pPr>
+      <w:r>
+        <w:rPr>
+          <w:lang w:val="en-GB"/>
+        </w:rPr>
+        <w:t>It has the disadvantage that it can operate only with integers (whole numbers), and does not support floats (decimal numbers), which is often needed</w:t>
+      </w:r>
+    </w:p>
+    <w:p>
+      <w:pPr>
+        <w:pStyle w:val="Odstavecseseznamem"/>
+        <w:numPr>
+          <w:ilvl w:val="3"/>
+          <w:numId w:val="1"/>
+        </w:numPr>
+        <w:jc w:val="both"/>
+        <w:rPr>
+          <w:lang w:val="en-GB"/>
+        </w:rPr>
+      </w:pPr>
+      <w:hyperlink r:id="rId11" w:history="1">
+        <w:r>
+          <w:rPr>
+            <w:rStyle w:val="Hypertextovodkaz"/>
+          </w:rPr>
+          <w:t>https://pynative.com/python-range-function/</w:t>
+        </w:r>
+      </w:hyperlink>
+    </w:p>
+    <w:p>
+      <w:pPr>
+        <w:pStyle w:val="Odstavecseseznamem"/>
+        <w:numPr>
+          <w:ilvl w:val="2"/>
+          <w:numId w:val="1"/>
+        </w:numPr>
+        <w:jc w:val="both"/>
+        <w:rPr>
+          <w:lang w:val="en-GB"/>
+        </w:rPr>
+      </w:pPr>
+      <w:r>
+        <w:rPr>
+          <w:lang w:val="en-GB"/>
+        </w:rPr>
+        <w:t>Using numpy library</w:t>
+      </w:r>
+    </w:p>
+    <w:p>
+      <w:pPr>
+        <w:pStyle w:val="Odstavecseseznamem"/>
+        <w:numPr>
+          <w:ilvl w:val="3"/>
+          <w:numId w:val="1"/>
+        </w:numPr>
+        <w:jc w:val="both"/>
+        <w:rPr>
+          <w:lang w:val="en-GB"/>
+        </w:rPr>
+      </w:pPr>
+      <w:r>
+        <w:rPr>
+          <w:lang w:val="en-GB"/>
+        </w:rPr>
+        <w:t xml:space="preserve">Numpy offers multiple functions </w:t>
+      </w:r>
+      <w:r>
+        <w:rPr>
+          <w:lang w:val="en-GB"/>
+        </w:rPr>
+        <w:t>t</w:t>
+      </w:r>
+      <w:r>
+        <w:rPr>
+          <w:lang w:val="en-GB"/>
+        </w:rPr>
+        <w:t xml:space="preserve">o define </w:t>
+      </w:r>
+      <w:r>
+        <w:rPr>
+          <w:lang w:val="en-GB"/>
+        </w:rPr>
+        <w:t xml:space="preserve">a sequence of </w:t>
+      </w:r>
+      <w:r>
+        <w:rPr>
+          <w:lang w:val="en-GB"/>
+        </w:rPr>
+        <w:t>number values, and each of them has its unique use</w:t>
+      </w:r>
+    </w:p>
+    <w:p>
+      <w:pPr>
+        <w:pStyle w:val="Odstavecseseznamem"/>
+        <w:numPr>
+          <w:ilvl w:val="3"/>
+          <w:numId w:val="1"/>
+        </w:numPr>
+        <w:jc w:val="both"/>
+        <w:rPr>
+          <w:lang w:val="en-GB"/>
+        </w:rPr>
+      </w:pPr>
+      <w:r>
+        <w:rPr>
+          <w:lang w:val="en-GB"/>
+        </w:rPr>
+        <w:t>n</w:t>
+      </w:r>
+      <w:r>
+        <w:rPr>
+          <w:lang w:val="en-GB"/>
+        </w:rPr>
+        <w:t>um</w:t>
+      </w:r>
+      <w:r>
+        <w:rPr>
+          <w:lang w:val="en-GB"/>
+        </w:rPr>
+        <w:t>p</w:t>
+      </w:r>
+      <w:r>
+        <w:rPr>
+          <w:lang w:val="en-GB"/>
+        </w:rPr>
+        <w:t>y</w:t>
+      </w:r>
+      <w:r>
+        <w:rPr>
+          <w:lang w:val="en-GB"/>
+        </w:rPr>
+        <w:t>.linspace(</w:t>
+      </w:r>
+      <w:r>
+        <w:rPr>
+          <w:lang w:val="en-GB"/>
+        </w:rPr>
+        <w:t>start=</w:t>
+      </w:r>
+      <w:r>
+        <w:rPr>
+          <w:lang w:val="en-GB"/>
+        </w:rPr>
+        <w:t xml:space="preserve">1, </w:t>
+      </w:r>
+      <w:r>
+        <w:rPr>
+          <w:lang w:val="en-GB"/>
+        </w:rPr>
+        <w:t>stop=</w:t>
+      </w:r>
+      <w:r>
+        <w:rPr>
+          <w:lang w:val="en-GB"/>
+        </w:rPr>
+        <w:t xml:space="preserve">50, </w:t>
+      </w:r>
+      <w:r>
+        <w:rPr>
+          <w:lang w:val="en-GB"/>
+        </w:rPr>
+        <w:t>num=</w:t>
+      </w:r>
+      <w:r>
+        <w:rPr>
+          <w:lang w:val="en-GB"/>
+        </w:rPr>
+        <w:t>100)</w:t>
+      </w:r>
+    </w:p>
+    <w:p>
+      <w:pPr>
+        <w:pStyle w:val="Odstavecseseznamem"/>
+        <w:numPr>
+          <w:ilvl w:val="4"/>
+          <w:numId w:val="1"/>
+        </w:numPr>
+        <w:jc w:val="both"/>
+        <w:rPr>
+          <w:lang w:val="en-GB"/>
+        </w:rPr>
+      </w:pPr>
+      <w:r>
+        <w:rPr>
+          <w:lang w:val="en-GB"/>
+        </w:rPr>
+        <w:t>“</w:t>
+      </w:r>
+      <w:r>
+        <w:rPr>
+          <w:lang w:val="en-GB"/>
+        </w:rPr>
+        <w:t>Return evenly spaced numbers over a specified interval</w:t>
+      </w:r>
+      <w:r>
+        <w:rPr>
+          <w:lang w:val="en-GB"/>
+        </w:rPr>
+        <w:t>”</w:t>
+      </w:r>
+    </w:p>
+    <w:p>
+      <w:pPr>
+        <w:pStyle w:val="Odstavecseseznamem"/>
+        <w:numPr>
+          <w:ilvl w:val="4"/>
+          <w:numId w:val="1"/>
+        </w:numPr>
+        <w:jc w:val="both"/>
+        <w:rPr>
+          <w:lang w:val="en-GB"/>
+        </w:rPr>
+      </w:pPr>
+      <w:r>
+        <w:rPr>
+          <w:lang w:val="en-GB"/>
+        </w:rPr>
+        <w:t>We can specify how many numbers we want to get inside the interval</w:t>
+      </w:r>
+      <w:r>
+        <w:rPr>
+          <w:lang w:val="en-GB"/>
+        </w:rPr>
+        <w:t xml:space="preserve"> – and these numbers will have the same (linear) space between them</w:t>
+      </w:r>
+      <w:r>
+        <w:rPr>
+          <w:lang w:val="en-GB"/>
+        </w:rPr>
+        <w:t>.</w:t>
+      </w:r>
+    </w:p>
+    <w:p>
+      <w:pPr>
+        <w:pStyle w:val="Odstavecseseznamem"/>
+        <w:numPr>
+          <w:ilvl w:val="4"/>
+          <w:numId w:val="1"/>
+        </w:numPr>
+        <w:jc w:val="both"/>
+        <w:rPr>
+          <w:lang w:val="en-GB"/>
+        </w:rPr>
+      </w:pPr>
+      <w:r>
+        <w:rPr>
+          <w:lang w:val="en-GB"/>
+        </w:rPr>
+        <w:t xml:space="preserve">Our example returns </w:t>
+      </w:r>
+      <w:r>
+        <w:rPr>
+          <w:lang w:val="en-GB"/>
+        </w:rPr>
+        <w:t>100</w:t>
+      </w:r>
+      <w:r>
+        <w:rPr>
+          <w:lang w:val="en-GB"/>
+        </w:rPr>
+        <w:t xml:space="preserve"> </w:t>
+      </w:r>
+      <w:r>
+        <w:rPr>
+          <w:lang w:val="en-GB"/>
+        </w:rPr>
+        <w:t xml:space="preserve">decimal </w:t>
+      </w:r>
+      <w:r>
+        <w:rPr>
+          <w:lang w:val="en-GB"/>
+        </w:rPr>
+        <w:t>numbers in the interval from 1 to 50</w:t>
+      </w:r>
+    </w:p>
+    <w:p>
+      <w:pPr>
+        <w:pStyle w:val="Odstavecseseznamem"/>
+        <w:numPr>
+          <w:ilvl w:val="4"/>
+          <w:numId w:val="1"/>
+        </w:numPr>
+        <w:jc w:val="both"/>
+        <w:rPr>
+          <w:lang w:val="en-GB"/>
+        </w:rPr>
+      </w:pPr>
+      <w:hyperlink r:id="rId12" w:history="1">
+        <w:r>
+          <w:rPr>
+            <w:rStyle w:val="Hypertextovodkaz"/>
+          </w:rPr>
+          <w:t>https://docs.scipy.org/doc/numpy-1.10.0/reference/generated/numpy.linspace.html</w:t>
+        </w:r>
+      </w:hyperlink>
+    </w:p>
+    <w:p>
+      <w:pPr>
+        <w:pStyle w:val="Odstavecseseznamem"/>
+        <w:numPr>
+          <w:ilvl w:val="3"/>
+          <w:numId w:val="1"/>
+        </w:numPr>
+        <w:jc w:val="both"/>
+        <w:rPr>
+          <w:lang w:val="en-GB"/>
+        </w:rPr>
+      </w:pPr>
+      <w:r>
+        <w:rPr>
+          <w:lang w:val="en-GB"/>
+        </w:rPr>
+        <w:t>n</w:t>
+      </w:r>
+      <w:r>
+        <w:rPr>
+          <w:lang w:val="en-GB"/>
+        </w:rPr>
+        <w:t>um</w:t>
+      </w:r>
+      <w:r>
+        <w:rPr>
+          <w:lang w:val="en-GB"/>
+        </w:rPr>
+        <w:t>p</w:t>
+      </w:r>
+      <w:r>
+        <w:rPr>
+          <w:lang w:val="en-GB"/>
+        </w:rPr>
+        <w:t>y</w:t>
+      </w:r>
+      <w:r>
+        <w:rPr>
+          <w:lang w:val="en-GB"/>
+        </w:rPr>
+        <w:t>.logspace(</w:t>
+      </w:r>
+      <w:r>
+        <w:rPr>
+          <w:lang w:val="en-GB"/>
+        </w:rPr>
+        <w:t>start=</w:t>
+      </w:r>
+      <w:r>
+        <w:rPr>
+          <w:lang w:val="en-GB"/>
+        </w:rPr>
+        <w:t xml:space="preserve">-5, </w:t>
+      </w:r>
+      <w:r>
+        <w:rPr>
+          <w:lang w:val="en-GB"/>
+        </w:rPr>
+        <w:t>stop=</w:t>
+      </w:r>
+      <w:r>
+        <w:rPr>
+          <w:lang w:val="en-GB"/>
+        </w:rPr>
+        <w:t>-1, num=100, base=10)</w:t>
+      </w:r>
+    </w:p>
+    <w:p>
+      <w:pPr>
+        <w:pStyle w:val="Odstavecseseznamem"/>
+        <w:numPr>
+          <w:ilvl w:val="4"/>
+          <w:numId w:val="1"/>
+        </w:numPr>
+        <w:jc w:val="both"/>
+        <w:rPr>
+          <w:lang w:val="en-GB"/>
+        </w:rPr>
+      </w:pPr>
+      <w:r>
+        <w:rPr>
+          <w:lang w:val="en-GB"/>
+        </w:rPr>
+        <w:t>“</w:t>
+      </w:r>
+      <w:r>
+        <w:rPr>
+          <w:lang w:val="en-GB"/>
+        </w:rPr>
+        <w:t>Return numbers spaced evenly on a log scale</w:t>
+      </w:r>
+      <w:r>
+        <w:rPr>
+          <w:lang w:val="en-GB"/>
+        </w:rPr>
+        <w:t>”</w:t>
+      </w:r>
+    </w:p>
+    <w:p>
+      <w:pPr>
+        <w:pStyle w:val="Odstavecseseznamem"/>
+        <w:numPr>
+          <w:ilvl w:val="4"/>
+          <w:numId w:val="1"/>
+        </w:numPr>
+        <w:jc w:val="both"/>
+        <w:rPr>
+          <w:lang w:val="en-GB"/>
+        </w:rPr>
+      </w:pPr>
+      <w:r>
+        <w:rPr>
+          <w:lang w:val="en-GB"/>
+        </w:rPr>
+        <w:t xml:space="preserve">Works the same as numpy.linspace(), but </w:t>
+      </w:r>
+      <w:r>
+        <w:rPr>
+          <w:lang w:val="en-GB"/>
+        </w:rPr>
+        <w:t>operates on a logarithmic scale – all numbers inside that interval have the same distance between each other from the logarithmic point of view, not from the linear</w:t>
+      </w:r>
+      <w:r>
+        <w:rPr>
+          <w:lang w:val="en-GB"/>
+        </w:rPr>
+        <w:t xml:space="preserve"> (numerical)</w:t>
+      </w:r>
+      <w:r>
+        <w:rPr>
+          <w:lang w:val="en-GB"/>
+        </w:rPr>
+        <w:t xml:space="preserve"> point of view</w:t>
+      </w:r>
+    </w:p>
+    <w:p>
+      <w:pPr>
+        <w:pStyle w:val="Odstavecseseznamem"/>
+        <w:numPr>
+          <w:ilvl w:val="4"/>
+          <w:numId w:val="1"/>
+        </w:numPr>
+        <w:jc w:val="both"/>
+        <w:rPr>
+          <w:lang w:val="en-GB"/>
+        </w:rPr>
+      </w:pPr>
+      <w:r>
+        <w:rPr>
+          <w:lang w:val="en-GB"/>
+        </w:rPr>
+        <w:lastRenderedPageBreak/>
+        <w:t>This example is returning with 100 numbers in interval from 10</w:t>
+      </w:r>
+      <w:r>
+        <w:rPr>
+          <w:vertAlign w:val="superscript"/>
+          <w:lang w:val="en-GB"/>
+        </w:rPr>
+        <w:t>-5</w:t>
+      </w:r>
+      <w:r>
+        <w:rPr>
+          <w:lang w:val="en-GB"/>
+        </w:rPr>
+        <w:t xml:space="preserve"> to 10</w:t>
+      </w:r>
+      <w:r>
+        <w:rPr>
+          <w:vertAlign w:val="superscript"/>
+          <w:lang w:val="en-GB"/>
+        </w:rPr>
+        <w:t>-1</w:t>
+      </w:r>
+      <w:r>
+        <w:rPr>
+          <w:lang w:val="en-GB"/>
+        </w:rPr>
+        <w:t>, which are gradually increasing their numerical distance between each other as they grow</w:t>
+      </w:r>
+    </w:p>
+    <w:p>
+      <w:pPr>
+        <w:pStyle w:val="Odstavecseseznamem"/>
+        <w:numPr>
+          <w:ilvl w:val="4"/>
+          <w:numId w:val="1"/>
+        </w:numPr>
+        <w:jc w:val="both"/>
+        <w:rPr>
+          <w:lang w:val="en-GB"/>
+        </w:rPr>
+      </w:pPr>
+      <w:r>
+        <w:rPr>
+          <w:lang w:val="en-GB"/>
+        </w:rPr>
+        <w:t xml:space="preserve">This is extremely helpful when we want to </w:t>
+      </w:r>
+      <w:r>
+        <w:rPr>
+          <w:lang w:val="en-GB"/>
+        </w:rPr>
+        <w:t xml:space="preserve">evenly </w:t>
+      </w:r>
+      <w:bookmarkStart w:id="0" w:name="_GoBack"/>
+      <w:bookmarkEnd w:id="0"/>
+      <w:r>
+        <w:rPr>
+          <w:lang w:val="en-GB"/>
+        </w:rPr>
+        <w:t xml:space="preserve">span </w:t>
+      </w:r>
+      <w:r>
+        <w:rPr>
+          <w:lang w:val="en-GB"/>
+        </w:rPr>
+        <w:t xml:space="preserve">interval containing multiple orders, as that from </w:t>
+      </w:r>
+      <w:r>
+        <w:rPr>
+          <w:lang w:val="en-GB"/>
+        </w:rPr>
+        <w:t>10</w:t>
+      </w:r>
+      <w:r>
+        <w:rPr>
+          <w:vertAlign w:val="superscript"/>
+          <w:lang w:val="en-GB"/>
+        </w:rPr>
+        <w:t>-</w:t>
+      </w:r>
+      <w:r>
+        <w:rPr>
+          <w:vertAlign w:val="superscript"/>
+          <w:lang w:val="en-GB"/>
+        </w:rPr>
+        <w:t>5</w:t>
+      </w:r>
+      <w:r>
+        <w:rPr>
+          <w:lang w:val="en-GB"/>
+        </w:rPr>
+        <w:t xml:space="preserve"> to 10</w:t>
+      </w:r>
+      <w:r>
+        <w:rPr>
+          <w:vertAlign w:val="superscript"/>
+          <w:lang w:val="en-GB"/>
+        </w:rPr>
+        <w:t>-1</w:t>
+      </w:r>
+      <w:r>
+        <w:rPr>
+          <w:lang w:val="en-GB"/>
+        </w:rPr>
+        <w:t>,</w:t>
+      </w:r>
+      <w:r>
+        <w:rPr>
+          <w:lang w:val="en-GB"/>
+        </w:rPr>
+        <w:t xml:space="preserve"> because classical linear spacing would cause the majority of generated numbers being close to the higher value (in this case almost all numbers would be between </w:t>
+      </w:r>
+      <w:r>
+        <w:rPr>
+          <w:lang w:val="en-GB"/>
+        </w:rPr>
+        <w:t>10</w:t>
+      </w:r>
+      <w:r>
+        <w:rPr>
+          <w:vertAlign w:val="superscript"/>
+          <w:lang w:val="en-GB"/>
+        </w:rPr>
+        <w:t>-</w:t>
+      </w:r>
+      <w:r>
+        <w:rPr>
+          <w:vertAlign w:val="superscript"/>
+          <w:lang w:val="en-GB"/>
+        </w:rPr>
+        <w:t>2</w:t>
+      </w:r>
+      <w:r>
+        <w:rPr>
+          <w:lang w:val="en-GB"/>
+        </w:rPr>
+        <w:t xml:space="preserve"> to 10</w:t>
+      </w:r>
+      <w:r>
+        <w:rPr>
+          <w:vertAlign w:val="superscript"/>
+          <w:lang w:val="en-GB"/>
+        </w:rPr>
+        <w:t>-1</w:t>
+      </w:r>
+      <w:r>
+        <w:rPr>
+          <w:lang w:val="en-GB"/>
+        </w:rPr>
+        <w:t>, which is not desirable)</w:t>
+      </w:r>
+    </w:p>
+    <w:p>
+      <w:pPr>
+        <w:pStyle w:val="Odstavecseseznamem"/>
+        <w:numPr>
+          <w:ilvl w:val="4"/>
+          <w:numId w:val="1"/>
+        </w:numPr>
+        <w:jc w:val="both"/>
+        <w:rPr>
+          <w:lang w:val="en-GB"/>
+        </w:rPr>
+      </w:pPr>
+      <w:hyperlink r:id="rId13" w:history="1">
+        <w:r>
+          <w:rPr>
+            <w:rStyle w:val="Hypertextovodkaz"/>
+          </w:rPr>
+          <w:t>https://docs.scipy.org/doc/numpy-1.10.0/reference/generated/numpy.logspace.html</w:t>
+        </w:r>
+      </w:hyperlink>
+    </w:p>
+    <w:p>
+      <w:pPr>
+        <w:pStyle w:val="Odstavecseseznamem"/>
+        <w:numPr>
+          <w:ilvl w:val="3"/>
+          <w:numId w:val="1"/>
+        </w:numPr>
+        <w:jc w:val="both"/>
+        <w:rPr>
+          <w:lang w:val="en-GB"/>
+        </w:rPr>
+      </w:pPr>
+      <w:r>
+        <w:rPr>
+          <w:lang w:val="en-GB"/>
+        </w:rPr>
+        <w:t>n</w:t>
+      </w:r>
+      <w:r>
+        <w:rPr>
+          <w:lang w:val="en-GB"/>
+        </w:rPr>
+        <w:t>um</w:t>
+      </w:r>
+      <w:r>
+        <w:rPr>
+          <w:lang w:val="en-GB"/>
+        </w:rPr>
+        <w:t>p</w:t>
+      </w:r>
+      <w:r>
+        <w:rPr>
+          <w:lang w:val="en-GB"/>
+        </w:rPr>
+        <w:t>y</w:t>
+      </w:r>
+      <w:r>
+        <w:rPr>
+          <w:lang w:val="en-GB"/>
+        </w:rPr>
+        <w:t>.arange(</w:t>
+      </w:r>
+      <w:r>
+        <w:rPr>
+          <w:lang w:val="en-GB"/>
+        </w:rPr>
+        <w:t>start=</w:t>
+      </w:r>
+      <w:r>
+        <w:rPr>
+          <w:lang w:val="en-GB"/>
+        </w:rPr>
+        <w:t>0.5</w:t>
+      </w:r>
+      <w:r>
+        <w:rPr>
+          <w:lang w:val="en-GB"/>
+        </w:rPr>
+        <w:t xml:space="preserve">, </w:t>
+      </w:r>
+      <w:r>
+        <w:rPr>
+          <w:lang w:val="en-GB"/>
+        </w:rPr>
+        <w:t>stop=</w:t>
+      </w:r>
+      <w:r>
+        <w:rPr>
+          <w:lang w:val="en-GB"/>
+        </w:rPr>
+        <w:t xml:space="preserve">1, </w:t>
+      </w:r>
+      <w:r>
+        <w:rPr>
+          <w:lang w:val="en-GB"/>
+        </w:rPr>
+        <w:t>step=</w:t>
+      </w:r>
+      <w:r>
+        <w:rPr>
+          <w:lang w:val="en-GB"/>
+        </w:rPr>
+        <w:t>0.01</w:t>
+      </w:r>
+      <w:r>
+        <w:rPr>
+          <w:lang w:val="en-GB"/>
+        </w:rPr>
+        <w:t>)</w:t>
+      </w:r>
+    </w:p>
+    <w:p>
+      <w:pPr>
+        <w:pStyle w:val="Odstavecseseznamem"/>
+        <w:numPr>
+          <w:ilvl w:val="4"/>
+          <w:numId w:val="1"/>
+        </w:numPr>
+        <w:jc w:val="both"/>
+        <w:rPr>
+          <w:lang w:val="en-GB"/>
+        </w:rPr>
+      </w:pPr>
+      <w:r>
+        <w:rPr>
+          <w:lang w:val="en-GB"/>
+        </w:rPr>
+        <w:t>“</w:t>
+      </w:r>
+      <w:r>
+        <w:rPr>
+          <w:lang w:val="en-GB"/>
+        </w:rPr>
+        <w:t>Return evenly spaced values within a given interval</w:t>
+      </w:r>
+      <w:r>
+        <w:rPr>
+          <w:lang w:val="en-GB"/>
+        </w:rPr>
+        <w:t>”</w:t>
+      </w:r>
+    </w:p>
+    <w:p>
+      <w:pPr>
+        <w:pStyle w:val="Odstavecseseznamem"/>
+        <w:numPr>
+          <w:ilvl w:val="4"/>
+          <w:numId w:val="1"/>
+        </w:numPr>
+        <w:jc w:val="both"/>
+        <w:rPr>
+          <w:lang w:val="en-GB"/>
+        </w:rPr>
+      </w:pPr>
+      <w:r>
+        <w:rPr>
+          <w:lang w:val="en-GB"/>
+        </w:rPr>
+        <w:t>Behaves the same way as classical range() function, but is also working for decimal numbers</w:t>
+      </w:r>
+      <w:r>
+        <w:rPr>
+          <w:lang w:val="en-GB"/>
+        </w:rPr>
+        <w:t xml:space="preserve"> (floats)</w:t>
+      </w:r>
+      <w:r>
+        <w:rPr>
+          <w:lang w:val="en-GB"/>
+        </w:rPr>
+        <w:t xml:space="preserve">, which makes it ideal for generating intervals </w:t>
+      </w:r>
+      <w:r>
+        <w:rPr>
+          <w:lang w:val="en-GB"/>
+        </w:rPr>
+        <w:t>e.g.</w:t>
+      </w:r>
+      <w:r>
+        <w:rPr>
+          <w:lang w:val="en-GB"/>
+        </w:rPr>
+        <w:t xml:space="preserve"> between 0 and 1</w:t>
+      </w:r>
+    </w:p>
+    <w:p>
+      <w:pPr>
+        <w:pStyle w:val="Odstavecseseznamem"/>
+        <w:numPr>
+          <w:ilvl w:val="4"/>
+          <w:numId w:val="1"/>
+        </w:numPr>
+        <w:jc w:val="both"/>
+        <w:rPr>
+          <w:lang w:val="en-GB"/>
+        </w:rPr>
+      </w:pPr>
+      <w:hyperlink r:id="rId14" w:history="1">
+        <w:r>
+          <w:rPr>
+            <w:rStyle w:val="Hypertextovodkaz"/>
+          </w:rPr>
+          <w:t>https://docs.scipy.org/doc/numpy-1.10.0/reference/generated/numpy.arange.html</w:t>
+        </w:r>
+      </w:hyperlink>
+    </w:p>
+    <w:p>
+      <w:pPr>
+        <w:jc w:val="both"/>
+        <w:rPr>
+          <w:lang w:val="en-GB"/>
+        </w:rPr>
+      </w:pPr>
+    </w:p>
+    <w:p>
+      <w:pPr>
+        <w:pStyle w:val="Nadpis2"/>
+        <w:jc w:val="both"/>
+        <w:rPr>
+          <w:lang w:val="en-GB"/>
+        </w:rPr>
+      </w:pPr>
+      <w:r>
+        <w:rPr>
+          <w:lang w:val="en-GB"/>
+        </w:rPr>
         <w:t>Results of the parameter testing:</w:t>
       </w:r>
     </w:p>
@@ -3993,17 +5035,180 @@
         </w:rPr>
       </w:pPr>
       <w:r>
+        <w:rPr>
+          <w:noProof/>
+        </w:rPr>
         <w:lastRenderedPageBreak/>
-        <w:t xml:space="preserve"> </w:t>
+        <w:drawing>
+          <wp:anchor distT="0" distB="0" distL="114300" distR="114300" simplePos="0" relativeHeight="251665408" behindDoc="1" locked="0" layoutInCell="1" allowOverlap="1">
+            <wp:simplePos x="0" y="0"/>
+            <wp:positionH relativeFrom="column">
+              <wp:posOffset>-454758</wp:posOffset>
+            </wp:positionH>
+            <wp:positionV relativeFrom="paragraph">
+              <wp:posOffset>2511181</wp:posOffset>
+            </wp:positionV>
+            <wp:extent cx="2987675" cy="2241550"/>
+            <wp:effectExtent l="0" t="0" r="3175" b="6350"/>
+            <wp:wrapTight wrapText="bothSides">
+              <wp:wrapPolygon edited="0">
+                <wp:start x="0" y="0"/>
+                <wp:lineTo x="0" y="21478"/>
+                <wp:lineTo x="21485" y="21478"/>
+                <wp:lineTo x="21485" y="0"/>
+                <wp:lineTo x="0" y="0"/>
+              </wp:wrapPolygon>
+            </wp:wrapTight>
+            <wp:docPr id="21" name="Obrázek 21"/>
+            <wp:cNvGraphicFramePr>
+              <a:graphicFrameLocks xmlns:a="http://schemas.openxmlformats.org/drawingml/2006/main" noChangeAspect="1"/>
+            </wp:cNvGraphicFramePr>
+            <a:graphic xmlns:a="http://schemas.openxmlformats.org/drawingml/2006/main">
+              <a:graphicData uri="http://schemas.openxmlformats.org/drawingml/2006/picture">
+                <pic:pic xmlns:pic="http://schemas.openxmlformats.org/drawingml/2006/picture">
+                  <pic:nvPicPr>
+                    <pic:cNvPr id="0" name="Picture 30"/>
+                    <pic:cNvPicPr>
+                      <a:picLocks noChangeAspect="1" noChangeArrowheads="1"/>
+                    </pic:cNvPicPr>
+                  </pic:nvPicPr>
+                  <pic:blipFill>
+                    <a:blip r:embed="rId15">
+                      <a:extLst>
+                        <a:ext uri="{28A0092B-C50C-407E-A947-70E740481C1C}">
+                          <a14:useLocalDpi xmlns:a14="http://schemas.microsoft.com/office/drawing/2010/main" val="0"/>
+                        </a:ext>
+                      </a:extLst>
+                    </a:blip>
+                    <a:srcRect/>
+                    <a:stretch>
+                      <a:fillRect/>
+                    </a:stretch>
+                  </pic:blipFill>
+                  <pic:spPr bwMode="auto">
+                    <a:xfrm>
+                      <a:off x="0" y="0"/>
+                      <a:ext cx="2987675" cy="2241550"/>
+                    </a:xfrm>
+                    <a:prstGeom prst="rect">
+                      <a:avLst/>
+                    </a:prstGeom>
+                    <a:noFill/>
+                    <a:ln>
+                      <a:noFill/>
+                    </a:ln>
+                  </pic:spPr>
+                </pic:pic>
+              </a:graphicData>
+            </a:graphic>
+            <wp14:sizeRelH relativeFrom="page">
+              <wp14:pctWidth>0</wp14:pctWidth>
+            </wp14:sizeRelH>
+            <wp14:sizeRelV relativeFrom="page">
+              <wp14:pctHeight>0</wp14:pctHeight>
+            </wp14:sizeRelV>
+          </wp:anchor>
+        </w:drawing>
       </w:r>
       <w:r>
         <w:rPr>
           <w:noProof/>
         </w:rPr>
         <w:drawing>
-          <wp:inline distT="0" distB="0" distL="0" distR="0">
-            <wp:extent cx="3862078" cy="2896985"/>
-            <wp:effectExtent l="0" t="0" r="5080" b="0"/>
+          <wp:anchor distT="0" distB="0" distL="114300" distR="114300" simplePos="0" relativeHeight="251662336" behindDoc="1" locked="0" layoutInCell="1" allowOverlap="1">
+            <wp:simplePos x="0" y="0"/>
+            <wp:positionH relativeFrom="column">
+              <wp:posOffset>2804307</wp:posOffset>
+            </wp:positionH>
+            <wp:positionV relativeFrom="paragraph">
+              <wp:posOffset>196</wp:posOffset>
+            </wp:positionV>
+            <wp:extent cx="3471545" cy="2602865"/>
+            <wp:effectExtent l="0" t="0" r="0" b="6985"/>
+            <wp:wrapTight wrapText="bothSides">
+              <wp:wrapPolygon edited="0">
+                <wp:start x="0" y="0"/>
+                <wp:lineTo x="0" y="21500"/>
+                <wp:lineTo x="21454" y="21500"/>
+                <wp:lineTo x="21454" y="0"/>
+                <wp:lineTo x="0" y="0"/>
+              </wp:wrapPolygon>
+            </wp:wrapTight>
+            <wp:docPr id="18" name="Obrázek 18"/>
+            <wp:cNvGraphicFramePr>
+              <a:graphicFrameLocks xmlns:a="http://schemas.openxmlformats.org/drawingml/2006/main" noChangeAspect="1"/>
+            </wp:cNvGraphicFramePr>
+            <a:graphic xmlns:a="http://schemas.openxmlformats.org/drawingml/2006/main">
+              <a:graphicData uri="http://schemas.openxmlformats.org/drawingml/2006/picture">
+                <pic:pic xmlns:pic="http://schemas.openxmlformats.org/drawingml/2006/picture">
+                  <pic:nvPicPr>
+                    <pic:cNvPr id="0" name="Picture 24"/>
+                    <pic:cNvPicPr>
+                      <a:picLocks noChangeAspect="1" noChangeArrowheads="1"/>
+                    </pic:cNvPicPr>
+                  </pic:nvPicPr>
+                  <pic:blipFill>
+                    <a:blip r:embed="rId16">
+                      <a:extLst>
+                        <a:ext uri="{28A0092B-C50C-407E-A947-70E740481C1C}">
+                          <a14:useLocalDpi xmlns:a14="http://schemas.microsoft.com/office/drawing/2010/main" val="0"/>
+                        </a:ext>
+                      </a:extLst>
+                    </a:blip>
+                    <a:srcRect/>
+                    <a:stretch>
+                      <a:fillRect/>
+                    </a:stretch>
+                  </pic:blipFill>
+                  <pic:spPr bwMode="auto">
+                    <a:xfrm>
+                      <a:off x="0" y="0"/>
+                      <a:ext cx="3471545" cy="2602865"/>
+                    </a:xfrm>
+                    <a:prstGeom prst="rect">
+                      <a:avLst/>
+                    </a:prstGeom>
+                    <a:noFill/>
+                    <a:ln>
+                      <a:noFill/>
+                    </a:ln>
+                  </pic:spPr>
+                </pic:pic>
+              </a:graphicData>
+            </a:graphic>
+            <wp14:sizeRelH relativeFrom="page">
+              <wp14:pctWidth>0</wp14:pctWidth>
+            </wp14:sizeRelH>
+            <wp14:sizeRelV relativeFrom="page">
+              <wp14:pctHeight>0</wp14:pctHeight>
+            </wp14:sizeRelV>
+          </wp:anchor>
+        </w:drawing>
+      </w:r>
+      <w:r>
+        <w:rPr>
+          <w:noProof/>
+        </w:rPr>
+        <w:drawing>
+          <wp:anchor distT="0" distB="0" distL="114300" distR="114300" simplePos="0" relativeHeight="251661312" behindDoc="1" locked="0" layoutInCell="1" allowOverlap="1">
+            <wp:simplePos x="0" y="0"/>
+            <wp:positionH relativeFrom="column">
+              <wp:posOffset>-519137</wp:posOffset>
+            </wp:positionH>
+            <wp:positionV relativeFrom="paragraph">
+              <wp:posOffset>146</wp:posOffset>
+            </wp:positionV>
+            <wp:extent cx="3408045" cy="2555875"/>
+            <wp:effectExtent l="0" t="0" r="1905" b="0"/>
+            <wp:wrapTight wrapText="bothSides">
+              <wp:wrapPolygon edited="0">
+                <wp:start x="0" y="0"/>
+                <wp:lineTo x="0" y="21412"/>
+                <wp:lineTo x="21491" y="21412"/>
+                <wp:lineTo x="21491" y="0"/>
+                <wp:lineTo x="0" y="0"/>
+              </wp:wrapPolygon>
+            </wp:wrapTight>
             <wp:docPr id="5" name="Obrázek 5"/>
             <wp:cNvGraphicFramePr>
               <a:graphicFrameLocks xmlns:a="http://schemas.openxmlformats.org/drawingml/2006/main" noChangeAspect="1"/>
@@ -4018,7 +5223,7 @@
                     </pic:cNvPicPr>
                   </pic:nvPicPr>
                   <pic:blipFill>
-                    <a:blip r:embed="rId11">
+                    <a:blip r:embed="rId17">
                       <a:extLst>
                         <a:ext uri="{28A0092B-C50C-407E-A947-70E740481C1C}">
                           <a14:useLocalDpi xmlns:a14="http://schemas.microsoft.com/office/drawing/2010/main" val="0"/>
@@ -4033,7 +5238,7 @@
                   <pic:spPr bwMode="auto">
                     <a:xfrm>
                       <a:off x="0" y="0"/>
-                      <a:ext cx="3891868" cy="2919331"/>
+                      <a:ext cx="3408045" cy="2555875"/>
                     </a:xfrm>
                     <a:prstGeom prst="rect">
                       <a:avLst/>
@@ -4046,9 +5251,18 @@
                 </pic:pic>
               </a:graphicData>
             </a:graphic>
-          </wp:inline>
+            <wp14:sizeRelH relativeFrom="page">
+              <wp14:pctWidth>0</wp14:pctWidth>
+            </wp14:sizeRelH>
+            <wp14:sizeRelV relativeFrom="page">
+              <wp14:pctHeight>0</wp14:pctHeight>
+            </wp14:sizeRelV>
+          </wp:anchor>
         </w:drawing>
       </w:r>
+      <w:r>
+        <w:t xml:space="preserve"> </w:t>
+      </w:r>
     </w:p>
     <w:p>
       <w:pPr>
@@ -4122,13 +5336,19 @@
         <w:rPr>
           <w:lang w:val="en-GB"/>
         </w:rPr>
-        <w:t xml:space="preserve"> to identify what is the least number of elements that yield a good result. Al</w:t>
-      </w:r>
-      <w:r>
-        <w:rPr>
-          <w:lang w:val="en-GB"/>
-        </w:rPr>
-        <w:t>so the other interval (</w:t>
+        <w:t xml:space="preserve"> to identify what is the least number of elements that yield a good result. </w:t>
+      </w:r>
+      <w:r>
+        <w:rPr>
+          <w:lang w:val="en-GB"/>
+        </w:rPr>
+        <w:t>Also,</w:t>
+      </w:r>
+      <w:r>
+        <w:rPr>
+          <w:lang w:val="en-GB"/>
+        </w:rPr>
+        <w:t xml:space="preserve"> the other interval (</w:t>
       </w:r>
       <w:r>
         <w:rPr>
@@ -4196,6 +5416,41 @@
       </w:pPr>
       <w:r>
         <w:rPr>
+          <w:lang w:val="en-GB"/>
+        </w:rPr>
+        <w:t xml:space="preserve">With the computer analysis of the smallest product of simulation time and error margin, we found out that the optimal number of elements is </w:t>
+      </w:r>
+      <w:r>
+        <w:rPr>
+          <w:b/>
+          <w:bCs/>
+          <w:lang w:val="en-GB"/>
+        </w:rPr>
+        <w:t>36</w:t>
+      </w:r>
+      <w:r>
+        <w:rPr>
+          <w:b/>
+          <w:bCs/>
+          <w:lang w:val="en-GB"/>
+        </w:rPr>
+        <w:t>.</w:t>
+      </w:r>
+    </w:p>
+    <w:p>
+      <w:pPr>
+        <w:pStyle w:val="Odstavecseseznamem"/>
+        <w:numPr>
+          <w:ilvl w:val="2"/>
+          <w:numId w:val="1"/>
+        </w:numPr>
+        <w:jc w:val="both"/>
+        <w:rPr>
+          <w:lang w:val="en-GB"/>
+        </w:rPr>
+      </w:pPr>
+      <w:r>
+        <w:rPr>
           <w:b/>
           <w:bCs/>
           <w:lang w:val="en-GB"/>
@@ -4334,6 +5589,19 @@
       <w:pPr>
         <w:pStyle w:val="Odstavecseseznamem"/>
         <w:ind w:left="1440"/>
+        <w:jc w:val="both"/>
+        <w:rPr>
+          <w:lang w:val="en-GB"/>
+        </w:rPr>
+      </w:pPr>
+    </w:p>
+    <w:p>
+      <w:pPr>
+        <w:pStyle w:val="Odstavecseseznamem"/>
+        <w:numPr>
+          <w:ilvl w:val="2"/>
+          <w:numId w:val="1"/>
+        </w:numPr>
         <w:jc w:val="both"/>
         <w:rPr>
           <w:lang w:val="en-GB"/>
@@ -4345,9 +5613,100 @@
         </w:rPr>
         <w:lastRenderedPageBreak/>
         <w:drawing>
-          <wp:inline distT="0" distB="0" distL="0" distR="0">
-            <wp:extent cx="3465195" cy="2599278"/>
-            <wp:effectExtent l="0" t="0" r="1905" b="0"/>
+          <wp:anchor distT="0" distB="0" distL="114300" distR="114300" simplePos="0" relativeHeight="251666432" behindDoc="1" locked="0" layoutInCell="1" allowOverlap="1">
+            <wp:simplePos x="0" y="0"/>
+            <wp:positionH relativeFrom="column">
+              <wp:posOffset>-554550</wp:posOffset>
+            </wp:positionH>
+            <wp:positionV relativeFrom="paragraph">
+              <wp:posOffset>2329375</wp:posOffset>
+            </wp:positionV>
+            <wp:extent cx="3135630" cy="2353310"/>
+            <wp:effectExtent l="0" t="0" r="7620" b="8890"/>
+            <wp:wrapTight wrapText="bothSides">
+              <wp:wrapPolygon edited="0">
+                <wp:start x="0" y="0"/>
+                <wp:lineTo x="0" y="21507"/>
+                <wp:lineTo x="21521" y="21507"/>
+                <wp:lineTo x="21521" y="0"/>
+                <wp:lineTo x="0" y="0"/>
+              </wp:wrapPolygon>
+            </wp:wrapTight>
+            <wp:docPr id="22" name="Obrázek 22"/>
+            <wp:cNvGraphicFramePr>
+              <a:graphicFrameLocks xmlns:a="http://schemas.openxmlformats.org/drawingml/2006/main" noChangeAspect="1"/>
+            </wp:cNvGraphicFramePr>
+            <a:graphic xmlns:a="http://schemas.openxmlformats.org/drawingml/2006/main">
+              <a:graphicData uri="http://schemas.openxmlformats.org/drawingml/2006/picture">
+                <pic:pic xmlns:pic="http://schemas.openxmlformats.org/drawingml/2006/picture">
+                  <pic:nvPicPr>
+                    <pic:cNvPr id="0" name="Picture 32"/>
+                    <pic:cNvPicPr>
+                      <a:picLocks noChangeAspect="1" noChangeArrowheads="1"/>
+                    </pic:cNvPicPr>
+                  </pic:nvPicPr>
+                  <pic:blipFill>
+                    <a:blip r:embed="rId18">
+                      <a:extLst>
+                        <a:ext uri="{28A0092B-C50C-407E-A947-70E740481C1C}">
+                          <a14:useLocalDpi xmlns:a14="http://schemas.microsoft.com/office/drawing/2010/main" val="0"/>
+                        </a:ext>
+                      </a:extLst>
+                    </a:blip>
+                    <a:srcRect/>
+                    <a:stretch>
+                      <a:fillRect/>
+                    </a:stretch>
+                  </pic:blipFill>
+                  <pic:spPr bwMode="auto">
+                    <a:xfrm>
+                      <a:off x="0" y="0"/>
+                      <a:ext cx="3135630" cy="2353310"/>
+                    </a:xfrm>
+                    <a:prstGeom prst="rect">
+                      <a:avLst/>
+                    </a:prstGeom>
+                    <a:noFill/>
+                    <a:ln>
+                      <a:noFill/>
+                    </a:ln>
+                  </pic:spPr>
+                </pic:pic>
+              </a:graphicData>
+            </a:graphic>
+            <wp14:sizeRelH relativeFrom="page">
+              <wp14:pctWidth>0</wp14:pctWidth>
+            </wp14:sizeRelH>
+            <wp14:sizeRelV relativeFrom="page">
+              <wp14:pctHeight>0</wp14:pctHeight>
+            </wp14:sizeRelV>
+          </wp:anchor>
+        </w:drawing>
+      </w:r>
+      <w:r>
+        <w:rPr>
+          <w:noProof/>
+        </w:rPr>
+        <w:drawing>
+          <wp:anchor distT="0" distB="0" distL="114300" distR="114300" simplePos="0" relativeHeight="251663360" behindDoc="1" locked="0" layoutInCell="1" allowOverlap="1">
+            <wp:simplePos x="0" y="0"/>
+            <wp:positionH relativeFrom="column">
+              <wp:posOffset>-260985</wp:posOffset>
+            </wp:positionH>
+            <wp:positionV relativeFrom="paragraph">
+              <wp:posOffset>2540</wp:posOffset>
+            </wp:positionV>
+            <wp:extent cx="3169920" cy="2378075"/>
+            <wp:effectExtent l="0" t="0" r="0" b="3175"/>
+            <wp:wrapTight wrapText="bothSides">
+              <wp:wrapPolygon edited="0">
+                <wp:start x="0" y="0"/>
+                <wp:lineTo x="0" y="21456"/>
+                <wp:lineTo x="21418" y="21456"/>
+                <wp:lineTo x="21418" y="0"/>
+                <wp:lineTo x="0" y="0"/>
+              </wp:wrapPolygon>
+            </wp:wrapTight>
             <wp:docPr id="6" name="Obrázek 6"/>
             <wp:cNvGraphicFramePr>
               <a:graphicFrameLocks xmlns:a="http://schemas.openxmlformats.org/drawingml/2006/main" noChangeAspect="1"/>
@@ -4362,7 +5721,7 @@
                     </pic:cNvPicPr>
                   </pic:nvPicPr>
                   <pic:blipFill>
-                    <a:blip r:embed="rId12">
+                    <a:blip r:embed="rId19">
                       <a:extLst>
                         <a:ext uri="{28A0092B-C50C-407E-A947-70E740481C1C}">
                           <a14:useLocalDpi xmlns:a14="http://schemas.microsoft.com/office/drawing/2010/main" val="0"/>
@@ -4377,7 +5736,7 @@
                   <pic:spPr bwMode="auto">
                     <a:xfrm>
                       <a:off x="0" y="0"/>
-                      <a:ext cx="3493753" cy="2620700"/>
+                      <a:ext cx="3169920" cy="2378075"/>
                     </a:xfrm>
                     <a:prstGeom prst="rect">
                       <a:avLst/>
@@ -4390,9 +5749,106 @@
                 </pic:pic>
               </a:graphicData>
             </a:graphic>
-          </wp:inline>
+            <wp14:sizeRelH relativeFrom="page">
+              <wp14:pctWidth>0</wp14:pctWidth>
+            </wp14:sizeRelH>
+            <wp14:sizeRelV relativeFrom="page">
+              <wp14:pctHeight>0</wp14:pctHeight>
+            </wp14:sizeRelV>
+          </wp:anchor>
         </w:drawing>
       </w:r>
+      <w:r>
+        <w:rPr>
+          <w:noProof/>
+        </w:rPr>
+        <w:drawing>
+          <wp:anchor distT="0" distB="0" distL="114300" distR="114300" simplePos="0" relativeHeight="251664384" behindDoc="1" locked="0" layoutInCell="1" allowOverlap="1">
+            <wp:simplePos x="0" y="0"/>
+            <wp:positionH relativeFrom="column">
+              <wp:posOffset>2986063</wp:posOffset>
+            </wp:positionH>
+            <wp:positionV relativeFrom="paragraph">
+              <wp:posOffset>537</wp:posOffset>
+            </wp:positionV>
+            <wp:extent cx="3188970" cy="2391410"/>
+            <wp:effectExtent l="0" t="0" r="0" b="8890"/>
+            <wp:wrapTight wrapText="bothSides">
+              <wp:wrapPolygon edited="0">
+                <wp:start x="0" y="0"/>
+                <wp:lineTo x="0" y="21508"/>
+                <wp:lineTo x="21419" y="21508"/>
+                <wp:lineTo x="21419" y="0"/>
+                <wp:lineTo x="0" y="0"/>
+              </wp:wrapPolygon>
+            </wp:wrapTight>
+            <wp:docPr id="19" name="Obrázek 19"/>
+            <wp:cNvGraphicFramePr>
+              <a:graphicFrameLocks xmlns:a="http://schemas.openxmlformats.org/drawingml/2006/main" noChangeAspect="1"/>
+            </wp:cNvGraphicFramePr>
+            <a:graphic xmlns:a="http://schemas.openxmlformats.org/drawingml/2006/main">
+              <a:graphicData uri="http://schemas.openxmlformats.org/drawingml/2006/picture">
+                <pic:pic xmlns:pic="http://schemas.openxmlformats.org/drawingml/2006/picture">
+                  <pic:nvPicPr>
+                    <pic:cNvPr id="0" name="Picture 26"/>
+                    <pic:cNvPicPr>
+                      <a:picLocks noChangeAspect="1" noChangeArrowheads="1"/>
+                    </pic:cNvPicPr>
+                  </pic:nvPicPr>
+                  <pic:blipFill>
+                    <a:blip r:embed="rId20">
+                      <a:extLst>
+                        <a:ext uri="{28A0092B-C50C-407E-A947-70E740481C1C}">
+                          <a14:useLocalDpi xmlns:a14="http://schemas.microsoft.com/office/drawing/2010/main" val="0"/>
+                        </a:ext>
+                      </a:extLst>
+                    </a:blip>
+                    <a:srcRect/>
+                    <a:stretch>
+                      <a:fillRect/>
+                    </a:stretch>
+                  </pic:blipFill>
+                  <pic:spPr bwMode="auto">
+                    <a:xfrm>
+                      <a:off x="0" y="0"/>
+                      <a:ext cx="3188970" cy="2391410"/>
+                    </a:xfrm>
+                    <a:prstGeom prst="rect">
+                      <a:avLst/>
+                    </a:prstGeom>
+                    <a:noFill/>
+                    <a:ln>
+                      <a:noFill/>
+                    </a:ln>
+                  </pic:spPr>
+                </pic:pic>
+              </a:graphicData>
+            </a:graphic>
+            <wp14:sizeRelH relativeFrom="page">
+              <wp14:pctWidth>0</wp14:pctWidth>
+            </wp14:sizeRelH>
+            <wp14:sizeRelV relativeFrom="page">
+              <wp14:pctHeight>0</wp14:pctHeight>
+            </wp14:sizeRelV>
+          </wp:anchor>
+        </w:drawing>
+      </w:r>
+      <w:r>
+        <w:rPr>
+          <w:lang w:val="en-GB"/>
+        </w:rPr>
+        <w:t>It is apparent that with the increasing dt (timestep) the error is also increasing. Simulation time, on the other hand, is going down.</w:t>
+      </w:r>
+    </w:p>
+    <w:p>
+      <w:pPr>
+        <w:pStyle w:val="Odstavecseseznamem"/>
+        <w:ind w:left="2160"/>
+        <w:jc w:val="both"/>
+        <w:rPr>
+          <w:lang w:val="en-GB"/>
+        </w:rPr>
+      </w:pPr>
     </w:p>
     <w:p>
       <w:pPr>
@@ -4410,7 +5866,7 @@
         <w:rPr>
           <w:lang w:val="en-GB"/>
         </w:rPr>
-        <w:t>It is apparent that with the increasing dt (timestep) the error is also increasing. Simulation time, on the other hand, is going down.</w:t>
+        <w:t xml:space="preserve">Reason for this behaviour is that with the higher values of dt there is less steps in the simulation to be calculated, therefore it takes less time for the simulation to finish. </w:t>
       </w:r>
     </w:p>
     <w:p>
@@ -4429,7 +5885,31 @@
         <w:rPr>
           <w:lang w:val="en-GB"/>
         </w:rPr>
-        <w:t xml:space="preserve">Reason for this behaviour is that with the higher values of dt there is less steps in the simulation to be calculated, therefore it takes less time for the simulation to finish. </w:t>
+        <w:t xml:space="preserve">With the higher dt we are also taking bigger steps at a time, which means we are neglecting what happened between those </w:t>
+      </w:r>
+      <w:r>
+        <w:rPr>
+          <w:lang w:val="en-GB"/>
+        </w:rPr>
+        <w:t xml:space="preserve">bigger </w:t>
+      </w:r>
+      <w:r>
+        <w:rPr>
+          <w:lang w:val="en-GB"/>
+        </w:rPr>
+        <w:t>intervals. This fact is causing the error margin to increase, because less information is taken into account</w:t>
+      </w:r>
+      <w:r>
+        <w:rPr>
+          <w:lang w:val="en-GB"/>
+        </w:rPr>
+        <w:t>, and this uncertainty is responsible for the error</w:t>
+      </w:r>
+      <w:r>
+        <w:rPr>
+          <w:lang w:val="en-GB"/>
+        </w:rPr>
+        <w:t>.</w:t>
       </w:r>
     </w:p>
     <w:p>
@@ -4448,89 +5928,91 @@
         <w:rPr>
           <w:lang w:val="en-GB"/>
         </w:rPr>
-        <w:t xml:space="preserve">With the higher dt we are also taking bigger steps at a time, which means we are neglecting what happened between those </w:t>
-      </w:r>
-      <w:r>
-        <w:rPr>
-          <w:lang w:val="en-GB"/>
-        </w:rPr>
-        <w:t xml:space="preserve">bigger </w:t>
-      </w:r>
-      <w:r>
-        <w:rPr>
-          <w:lang w:val="en-GB"/>
-        </w:rPr>
-        <w:t>intervals. This fact is causing the error margin to increase, because less information is taken into account</w:t>
-      </w:r>
-      <w:r>
-        <w:rPr>
-          <w:lang w:val="en-GB"/>
-        </w:rPr>
-        <w:t>, and this uncertainty is responsible for the error</w:t>
+        <w:t xml:space="preserve">Sharp rises and falls in error margin between 600 and 1000 can be worth exploring – the probable explanation is that </w:t>
+      </w:r>
+      <w:r>
+        <w:rPr>
+          <w:lang w:val="en-GB"/>
+        </w:rPr>
+        <w:t>some of these timesteps are missing the rises or falls of the experiment heat flux, so they are less accurate than others.</w:t>
+      </w:r>
+    </w:p>
+    <w:p>
+      <w:pPr>
+        <w:pStyle w:val="Odstavecseseznamem"/>
+        <w:numPr>
+          <w:ilvl w:val="2"/>
+          <w:numId w:val="1"/>
+        </w:numPr>
+        <w:jc w:val="both"/>
+        <w:rPr>
+          <w:lang w:val="en-GB"/>
+        </w:rPr>
+      </w:pPr>
+      <w:r>
+        <w:rPr>
+          <w:lang w:val="en-GB"/>
+        </w:rPr>
+        <w:t xml:space="preserve">Optimal number of </w:t>
+      </w:r>
+      <w:r>
+        <w:rPr>
+          <w:lang w:val="en-GB"/>
+        </w:rPr>
+        <w:t>steps</w:t>
+      </w:r>
+      <w:r>
+        <w:rPr>
+          <w:lang w:val="en-GB"/>
+        </w:rPr>
+        <w:t xml:space="preserve"> seems to be around </w:t>
+      </w:r>
+      <w:r>
+        <w:rPr>
+          <w:b/>
+          <w:bCs/>
+          <w:lang w:val="en-GB"/>
+        </w:rPr>
+        <w:t>40-60</w:t>
+      </w:r>
+      <w:r>
+        <w:rPr>
+          <w:lang w:val="en-GB"/>
+        </w:rPr>
+        <w:t>, which is high enough for the simulation time to be low, and also low enough for the error not to be so high.</w:t>
+      </w:r>
+    </w:p>
+    <w:p>
+      <w:pPr>
+        <w:pStyle w:val="Odstavecseseznamem"/>
+        <w:numPr>
+          <w:ilvl w:val="2"/>
+          <w:numId w:val="1"/>
+        </w:numPr>
+        <w:jc w:val="both"/>
+        <w:rPr>
+          <w:lang w:val="en-GB"/>
+        </w:rPr>
+      </w:pPr>
+      <w:r>
+        <w:rPr>
+          <w:lang w:val="en-GB"/>
+        </w:rPr>
+        <w:t xml:space="preserve">Computer analysis showed that the optimal value of dt is </w:t>
+      </w:r>
+      <w:r>
+        <w:rPr>
+          <w:b/>
+          <w:bCs/>
+          <w:lang w:val="en-GB"/>
+        </w:rPr>
+        <w:t>90</w:t>
       </w:r>
       <w:r>
         <w:rPr>
           <w:lang w:val="en-GB"/>
         </w:rPr>
         <w:t>.</w:t>
-      </w:r>
-    </w:p>
-    <w:p>
-      <w:pPr>
-        <w:pStyle w:val="Odstavecseseznamem"/>
-        <w:numPr>
-          <w:ilvl w:val="2"/>
-          <w:numId w:val="1"/>
-        </w:numPr>
-        <w:jc w:val="both"/>
-        <w:rPr>
-          <w:lang w:val="en-GB"/>
-        </w:rPr>
-      </w:pPr>
-      <w:r>
-        <w:rPr>
-          <w:lang w:val="en-GB"/>
-        </w:rPr>
-        <w:t xml:space="preserve">Sharp rises and falls in error margin between 600 and 1000 can be worth exploring – the probable explanation is that </w:t>
-      </w:r>
-      <w:r>
-        <w:rPr>
-          <w:lang w:val="en-GB"/>
-        </w:rPr>
-        <w:t>some of these timesteps are missing the rises or falls of the experiment heat flux, so they are less accurate than others.</w:t>
-      </w:r>
-    </w:p>
-    <w:p>
-      <w:pPr>
-        <w:pStyle w:val="Odstavecseseznamem"/>
-        <w:numPr>
-          <w:ilvl w:val="2"/>
-          <w:numId w:val="1"/>
-        </w:numPr>
-        <w:jc w:val="both"/>
-        <w:rPr>
-          <w:lang w:val="en-GB"/>
-        </w:rPr>
-      </w:pPr>
-      <w:r>
-        <w:rPr>
-          <w:lang w:val="en-GB"/>
-        </w:rPr>
-        <w:t xml:space="preserve">Optimal number of elements seems to be around </w:t>
-      </w:r>
-      <w:r>
-        <w:rPr>
-          <w:b/>
-          <w:bCs/>
-          <w:lang w:val="en-GB"/>
-        </w:rPr>
-        <w:t>40-60</w:t>
-      </w:r>
-      <w:r>
-        <w:rPr>
-          <w:lang w:val="en-GB"/>
-        </w:rPr>
-        <w:t>, which is high enough for the simulation time to be low, and also low enough for the error not to be so high.</w:t>
       </w:r>
     </w:p>
     <w:p>
@@ -4683,7 +6165,7 @@
                     </pic:cNvPicPr>
                   </pic:nvPicPr>
                   <pic:blipFill>
-                    <a:blip r:embed="rId13">
+                    <a:blip r:embed="rId21">
                       <a:extLst>
                         <a:ext uri="{28A0092B-C50C-407E-A947-70E740481C1C}">
                           <a14:useLocalDpi xmlns:a14="http://schemas.microsoft.com/office/drawing/2010/main" val="0"/>
@@ -4743,7 +6225,31 @@
         <w:rPr>
           <w:lang w:val="en-GB"/>
         </w:rPr>
-        <w:t xml:space="preserve"> in error. The time does not look like being dependant on theta at all. </w:t>
+        <w:t xml:space="preserve"> in error.</w:t>
+      </w:r>
+      <w:r>
+        <w:rPr>
+          <w:lang w:val="en-GB"/>
+        </w:rPr>
+        <w:t xml:space="preserve"> (The error value is decreasing consistently with increasing theta – however, because of </w:t>
+      </w:r>
+      <w:r>
+        <w:rPr>
+          <w:lang w:val="en-GB"/>
+        </w:rPr>
+        <w:t>rounding the error on 3 decimals, it creates this diagram reminding steps</w:t>
+      </w:r>
+      <w:r>
+        <w:rPr>
+          <w:lang w:val="en-GB"/>
+        </w:rPr>
+        <w:t>)</w:t>
+      </w:r>
+      <w:r>
+        <w:rPr>
+          <w:lang w:val="en-GB"/>
+        </w:rPr>
+        <w:t xml:space="preserve"> The time does not look like being dependant on theta at all. </w:t>
       </w:r>
     </w:p>
     <w:p>
@@ -4785,33 +6291,29 @@
       </w:pPr>
       <w:r>
         <w:rPr>
-          <w:b/>
-          <w:bCs/>
-          <w:lang w:val="en-GB"/>
-        </w:rPr>
-        <w:t>Number of elements</w:t>
-      </w:r>
-    </w:p>
-    <w:p>
-      <w:pPr>
-        <w:pStyle w:val="Odstavecseseznamem"/>
-        <w:ind w:left="1440"/>
-        <w:jc w:val="both"/>
-        <w:rPr>
-          <w:b/>
-          <w:bCs/>
-          <w:lang w:val="en-GB"/>
-        </w:rPr>
-      </w:pPr>
-      <w:r>
-        <w:rPr>
           <w:noProof/>
         </w:rPr>
         <w:drawing>
-          <wp:inline distT="0" distB="0" distL="0" distR="0">
-            <wp:extent cx="3822138" cy="2867025"/>
-            <wp:effectExtent l="0" t="0" r="6985" b="0"/>
-            <wp:docPr id="2" name="Obrázek 2"/>
+          <wp:anchor distT="0" distB="0" distL="114300" distR="114300" simplePos="0" relativeHeight="251668480" behindDoc="1" locked="0" layoutInCell="1" allowOverlap="1">
+            <wp:simplePos x="0" y="0"/>
+            <wp:positionH relativeFrom="column">
+              <wp:posOffset>2903855</wp:posOffset>
+            </wp:positionH>
+            <wp:positionV relativeFrom="paragraph">
+              <wp:posOffset>344170</wp:posOffset>
+            </wp:positionV>
+            <wp:extent cx="3163570" cy="2374265"/>
+            <wp:effectExtent l="0" t="0" r="0" b="6985"/>
+            <wp:wrapTight wrapText="bothSides">
+              <wp:wrapPolygon edited="0">
+                <wp:start x="0" y="0"/>
+                <wp:lineTo x="0" y="21490"/>
+                <wp:lineTo x="21461" y="21490"/>
+                <wp:lineTo x="21461" y="0"/>
+                <wp:lineTo x="0" y="0"/>
+              </wp:wrapPolygon>
+            </wp:wrapTight>
+            <wp:docPr id="23" name="Obrázek 23"/>
             <wp:cNvGraphicFramePr>
               <a:graphicFrameLocks xmlns:a="http://schemas.openxmlformats.org/drawingml/2006/main" noChangeAspect="1"/>
             </wp:cNvGraphicFramePr>
@@ -4819,13 +6321,13 @@
               <a:graphicData uri="http://schemas.openxmlformats.org/drawingml/2006/picture">
                 <pic:pic xmlns:pic="http://schemas.openxmlformats.org/drawingml/2006/picture">
                   <pic:nvPicPr>
-                    <pic:cNvPr id="0" name="Picture 1"/>
+                    <pic:cNvPr id="0" name="Picture 34"/>
                     <pic:cNvPicPr>
                       <a:picLocks noChangeAspect="1" noChangeArrowheads="1"/>
                     </pic:cNvPicPr>
                   </pic:nvPicPr>
                   <pic:blipFill>
-                    <a:blip r:embed="rId14">
+                    <a:blip r:embed="rId22">
                       <a:extLst>
                         <a:ext uri="{28A0092B-C50C-407E-A947-70E740481C1C}">
                           <a14:useLocalDpi xmlns:a14="http://schemas.microsoft.com/office/drawing/2010/main" val="0"/>
@@ -4840,7 +6342,749 @@
                   <pic:spPr bwMode="auto">
                     <a:xfrm>
                       <a:off x="0" y="0"/>
-                      <a:ext cx="3828406" cy="2871727"/>
+                      <a:ext cx="3163570" cy="2374265"/>
+                    </a:xfrm>
+                    <a:prstGeom prst="rect">
+                      <a:avLst/>
+                    </a:prstGeom>
+                    <a:noFill/>
+                    <a:ln>
+                      <a:noFill/>
+                    </a:ln>
+                  </pic:spPr>
+                </pic:pic>
+              </a:graphicData>
+            </a:graphic>
+            <wp14:sizeRelH relativeFrom="page">
+              <wp14:pctWidth>0</wp14:pctWidth>
+            </wp14:sizeRelH>
+            <wp14:sizeRelV relativeFrom="page">
+              <wp14:pctHeight>0</wp14:pctHeight>
+            </wp14:sizeRelV>
+          </wp:anchor>
+        </w:drawing>
+      </w:r>
+      <w:r>
+        <w:rPr>
+          <w:noProof/>
+        </w:rPr>
+        <w:drawing>
+          <wp:anchor distT="0" distB="0" distL="114300" distR="114300" simplePos="0" relativeHeight="251667456" behindDoc="1" locked="0" layoutInCell="1" allowOverlap="1">
+            <wp:simplePos x="0" y="0"/>
+            <wp:positionH relativeFrom="margin">
+              <wp:posOffset>-536477</wp:posOffset>
+            </wp:positionH>
+            <wp:positionV relativeFrom="paragraph">
+              <wp:posOffset>174185</wp:posOffset>
+            </wp:positionV>
+            <wp:extent cx="3422650" cy="2567305"/>
+            <wp:effectExtent l="0" t="0" r="6350" b="4445"/>
+            <wp:wrapTight wrapText="bothSides">
+              <wp:wrapPolygon edited="0">
+                <wp:start x="0" y="0"/>
+                <wp:lineTo x="0" y="21477"/>
+                <wp:lineTo x="21520" y="21477"/>
+                <wp:lineTo x="21520" y="0"/>
+                <wp:lineTo x="0" y="0"/>
+              </wp:wrapPolygon>
+            </wp:wrapTight>
+            <wp:docPr id="9" name="Obrázek 9"/>
+            <wp:cNvGraphicFramePr>
+              <a:graphicFrameLocks xmlns:a="http://schemas.openxmlformats.org/drawingml/2006/main" noChangeAspect="1"/>
+            </wp:cNvGraphicFramePr>
+            <a:graphic xmlns:a="http://schemas.openxmlformats.org/drawingml/2006/main">
+              <a:graphicData uri="http://schemas.openxmlformats.org/drawingml/2006/picture">
+                <pic:pic xmlns:pic="http://schemas.openxmlformats.org/drawingml/2006/picture">
+                  <pic:nvPicPr>
+                    <pic:cNvPr id="0" name="Picture 3"/>
+                    <pic:cNvPicPr>
+                      <a:picLocks noChangeAspect="1" noChangeArrowheads="1"/>
+                    </pic:cNvPicPr>
+                  </pic:nvPicPr>
+                  <pic:blipFill>
+                    <a:blip r:embed="rId23">
+                      <a:extLst>
+                        <a:ext uri="{28A0092B-C50C-407E-A947-70E740481C1C}">
+                          <a14:useLocalDpi xmlns:a14="http://schemas.microsoft.com/office/drawing/2010/main" val="0"/>
+                        </a:ext>
+                      </a:extLst>
+                    </a:blip>
+                    <a:srcRect/>
+                    <a:stretch>
+                      <a:fillRect/>
+                    </a:stretch>
+                  </pic:blipFill>
+                  <pic:spPr bwMode="auto">
+                    <a:xfrm>
+                      <a:off x="0" y="0"/>
+                      <a:ext cx="3422650" cy="2567305"/>
+                    </a:xfrm>
+                    <a:prstGeom prst="rect">
+                      <a:avLst/>
+                    </a:prstGeom>
+                    <a:noFill/>
+                    <a:ln>
+                      <a:noFill/>
+                    </a:ln>
+                  </pic:spPr>
+                </pic:pic>
+              </a:graphicData>
+            </a:graphic>
+            <wp14:sizeRelH relativeFrom="page">
+              <wp14:pctWidth>0</wp14:pctWidth>
+            </wp14:sizeRelH>
+            <wp14:sizeRelV relativeFrom="page">
+              <wp14:pctHeight>0</wp14:pctHeight>
+            </wp14:sizeRelV>
+          </wp:anchor>
+        </w:drawing>
+      </w:r>
+      <w:r>
+        <w:rPr>
+          <w:b/>
+          <w:bCs/>
+          <w:lang w:val="en-GB"/>
+        </w:rPr>
+        <w:t>Number of elements</w:t>
+      </w:r>
+    </w:p>
+    <w:p>
+      <w:pPr>
+        <w:pStyle w:val="Odstavecseseznamem"/>
+        <w:ind w:left="1440"/>
+        <w:jc w:val="both"/>
+        <w:rPr>
+          <w:b/>
+          <w:bCs/>
+          <w:lang w:val="en-GB"/>
+        </w:rPr>
+      </w:pPr>
+    </w:p>
+    <w:p>
+      <w:pPr>
+        <w:pStyle w:val="Odstavecseseznamem"/>
+        <w:numPr>
+          <w:ilvl w:val="2"/>
+          <w:numId w:val="1"/>
+        </w:numPr>
+        <w:jc w:val="both"/>
+        <w:rPr>
+          <w:lang w:val="en-GB"/>
+        </w:rPr>
+      </w:pPr>
+      <w:r>
+        <w:rPr>
+          <w:lang w:val="en-GB"/>
+        </w:rPr>
+        <w:t xml:space="preserve">Here we can observe the same </w:t>
+      </w:r>
+      <w:r>
+        <w:rPr>
+          <w:lang w:val="en-GB"/>
+        </w:rPr>
+        <w:t>dependence of both simulation time and error to the number of elements as in the classical problem.</w:t>
+      </w:r>
+    </w:p>
+    <w:p>
+      <w:pPr>
+        <w:pStyle w:val="Odstavecseseznamem"/>
+        <w:numPr>
+          <w:ilvl w:val="2"/>
+          <w:numId w:val="1"/>
+        </w:numPr>
+        <w:jc w:val="both"/>
+        <w:rPr>
+          <w:lang w:val="en-GB"/>
+        </w:rPr>
+      </w:pPr>
+      <w:r>
+        <w:rPr>
+          <w:b/>
+          <w:bCs/>
+          <w:lang w:val="en-GB"/>
+        </w:rPr>
+        <w:t>Discussion</w:t>
+      </w:r>
+      <w:r>
+        <w:rPr>
+          <w:lang w:val="en-GB"/>
+        </w:rPr>
+        <w:t xml:space="preserve">: </w:t>
+      </w:r>
+      <w:r>
+        <w:rPr>
+          <w:lang w:val="en-GB"/>
+        </w:rPr>
+        <w:t xml:space="preserve">The </w:t>
+      </w:r>
+      <w:r>
+        <w:rPr>
+          <w:lang w:val="en-GB"/>
+        </w:rPr>
+        <w:t>optimal</w:t>
+      </w:r>
+      <w:r>
+        <w:rPr>
+          <w:lang w:val="en-GB"/>
+        </w:rPr>
+        <w:t xml:space="preserve"> number of </w:t>
+      </w:r>
+      <w:r>
+        <w:rPr>
+          <w:lang w:val="en-GB"/>
+        </w:rPr>
+        <w:t>elements</w:t>
+      </w:r>
+      <w:r>
+        <w:rPr>
+          <w:lang w:val="en-GB"/>
+        </w:rPr>
+        <w:t xml:space="preserve"> seem to lie </w:t>
+      </w:r>
+      <w:r>
+        <w:rPr>
+          <w:lang w:val="en-GB"/>
+        </w:rPr>
+        <w:t xml:space="preserve">around </w:t>
+      </w:r>
+      <w:r>
+        <w:rPr>
+          <w:b/>
+          <w:bCs/>
+          <w:lang w:val="en-GB"/>
+        </w:rPr>
+        <w:t>40-60</w:t>
+      </w:r>
+      <w:r>
+        <w:rPr>
+          <w:lang w:val="en-GB"/>
+        </w:rPr>
+        <w:t xml:space="preserve">. </w:t>
+      </w:r>
+    </w:p>
+    <w:p>
+      <w:pPr>
+        <w:pStyle w:val="Odstavecseseznamem"/>
+        <w:numPr>
+          <w:ilvl w:val="2"/>
+          <w:numId w:val="1"/>
+        </w:numPr>
+        <w:jc w:val="both"/>
+        <w:rPr>
+          <w:lang w:val="en-GB"/>
+        </w:rPr>
+      </w:pPr>
+      <w:r>
+        <w:rPr>
+          <w:lang w:val="en-GB"/>
+        </w:rPr>
+        <w:t>Computer analysis showed that the optimal value is</w:t>
+      </w:r>
+      <w:r>
+        <w:rPr>
+          <w:b/>
+          <w:bCs/>
+          <w:lang w:val="en-GB"/>
+        </w:rPr>
+        <w:t xml:space="preserve"> 15</w:t>
+      </w:r>
+      <w:r>
+        <w:rPr>
+          <w:lang w:val="en-GB"/>
+        </w:rPr>
+        <w:t>.</w:t>
+      </w:r>
+    </w:p>
+    <w:p>
+      <w:pPr>
+        <w:pStyle w:val="Odstavecseseznamem"/>
+        <w:numPr>
+          <w:ilvl w:val="1"/>
+          <w:numId w:val="1"/>
+        </w:numPr>
+        <w:jc w:val="both"/>
+        <w:rPr>
+          <w:b/>
+          <w:bCs/>
+          <w:lang w:val="en-GB"/>
+        </w:rPr>
+      </w:pPr>
+      <w:r>
+        <w:rPr>
+          <w:noProof/>
+        </w:rPr>
+        <w:lastRenderedPageBreak/>
+        <w:drawing>
+          <wp:anchor distT="0" distB="0" distL="114300" distR="114300" simplePos="0" relativeHeight="251669504" behindDoc="1" locked="0" layoutInCell="1" allowOverlap="1">
+            <wp:simplePos x="0" y="0"/>
+            <wp:positionH relativeFrom="column">
+              <wp:posOffset>-553525</wp:posOffset>
+            </wp:positionH>
+            <wp:positionV relativeFrom="paragraph">
+              <wp:posOffset>2563935</wp:posOffset>
+            </wp:positionV>
+            <wp:extent cx="2585085" cy="1939925"/>
+            <wp:effectExtent l="0" t="0" r="5715" b="3175"/>
+            <wp:wrapTight wrapText="bothSides">
+              <wp:wrapPolygon edited="0">
+                <wp:start x="0" y="0"/>
+                <wp:lineTo x="0" y="21423"/>
+                <wp:lineTo x="21489" y="21423"/>
+                <wp:lineTo x="21489" y="0"/>
+                <wp:lineTo x="0" y="0"/>
+              </wp:wrapPolygon>
+            </wp:wrapTight>
+            <wp:docPr id="24" name="Obrázek 24"/>
+            <wp:cNvGraphicFramePr>
+              <a:graphicFrameLocks xmlns:a="http://schemas.openxmlformats.org/drawingml/2006/main" noChangeAspect="1"/>
+            </wp:cNvGraphicFramePr>
+            <a:graphic xmlns:a="http://schemas.openxmlformats.org/drawingml/2006/main">
+              <a:graphicData uri="http://schemas.openxmlformats.org/drawingml/2006/picture">
+                <pic:pic xmlns:pic="http://schemas.openxmlformats.org/drawingml/2006/picture">
+                  <pic:nvPicPr>
+                    <pic:cNvPr id="0" name="Picture 36"/>
+                    <pic:cNvPicPr>
+                      <a:picLocks noChangeAspect="1" noChangeArrowheads="1"/>
+                    </pic:cNvPicPr>
+                  </pic:nvPicPr>
+                  <pic:blipFill>
+                    <a:blip r:embed="rId24" cstate="print">
+                      <a:extLst>
+                        <a:ext uri="{28A0092B-C50C-407E-A947-70E740481C1C}">
+                          <a14:useLocalDpi xmlns:a14="http://schemas.microsoft.com/office/drawing/2010/main" val="0"/>
+                        </a:ext>
+                      </a:extLst>
+                    </a:blip>
+                    <a:srcRect/>
+                    <a:stretch>
+                      <a:fillRect/>
+                    </a:stretch>
+                  </pic:blipFill>
+                  <pic:spPr bwMode="auto">
+                    <a:xfrm>
+                      <a:off x="0" y="0"/>
+                      <a:ext cx="2585085" cy="1939925"/>
+                    </a:xfrm>
+                    <a:prstGeom prst="rect">
+                      <a:avLst/>
+                    </a:prstGeom>
+                    <a:noFill/>
+                    <a:ln>
+                      <a:noFill/>
+                    </a:ln>
+                  </pic:spPr>
+                </pic:pic>
+              </a:graphicData>
+            </a:graphic>
+            <wp14:sizeRelH relativeFrom="page">
+              <wp14:pctWidth>0</wp14:pctWidth>
+            </wp14:sizeRelH>
+            <wp14:sizeRelV relativeFrom="page">
+              <wp14:pctHeight>0</wp14:pctHeight>
+            </wp14:sizeRelV>
+          </wp:anchor>
+        </w:drawing>
+      </w:r>
+      <w:r>
+        <w:rPr>
+          <w:noProof/>
+        </w:rPr>
+        <w:drawing>
+          <wp:anchor distT="0" distB="0" distL="114300" distR="114300" simplePos="0" relativeHeight="251659264" behindDoc="1" locked="0" layoutInCell="1" allowOverlap="1">
+            <wp:simplePos x="0" y="0"/>
+            <wp:positionH relativeFrom="margin">
+              <wp:posOffset>-20906</wp:posOffset>
+            </wp:positionH>
+            <wp:positionV relativeFrom="paragraph">
+              <wp:posOffset>257175</wp:posOffset>
+            </wp:positionV>
+            <wp:extent cx="3234690" cy="2426335"/>
+            <wp:effectExtent l="0" t="0" r="3810" b="0"/>
+            <wp:wrapTight wrapText="bothSides">
+              <wp:wrapPolygon edited="0">
+                <wp:start x="0" y="0"/>
+                <wp:lineTo x="0" y="21368"/>
+                <wp:lineTo x="21498" y="21368"/>
+                <wp:lineTo x="21498" y="0"/>
+                <wp:lineTo x="0" y="0"/>
+              </wp:wrapPolygon>
+            </wp:wrapTight>
+            <wp:docPr id="11" name="Obrázek 11"/>
+            <wp:cNvGraphicFramePr>
+              <a:graphicFrameLocks xmlns:a="http://schemas.openxmlformats.org/drawingml/2006/main" noChangeAspect="1"/>
+            </wp:cNvGraphicFramePr>
+            <a:graphic xmlns:a="http://schemas.openxmlformats.org/drawingml/2006/main">
+              <a:graphicData uri="http://schemas.openxmlformats.org/drawingml/2006/picture">
+                <pic:pic xmlns:pic="http://schemas.openxmlformats.org/drawingml/2006/picture">
+                  <pic:nvPicPr>
+                    <pic:cNvPr id="0" name="Picture 10"/>
+                    <pic:cNvPicPr>
+                      <a:picLocks noChangeAspect="1" noChangeArrowheads="1"/>
+                    </pic:cNvPicPr>
+                  </pic:nvPicPr>
+                  <pic:blipFill>
+                    <a:blip r:embed="rId25">
+                      <a:extLst>
+                        <a:ext uri="{28A0092B-C50C-407E-A947-70E740481C1C}">
+                          <a14:useLocalDpi xmlns:a14="http://schemas.microsoft.com/office/drawing/2010/main" val="0"/>
+                        </a:ext>
+                      </a:extLst>
+                    </a:blip>
+                    <a:srcRect/>
+                    <a:stretch>
+                      <a:fillRect/>
+                    </a:stretch>
+                  </pic:blipFill>
+                  <pic:spPr bwMode="auto">
+                    <a:xfrm>
+                      <a:off x="0" y="0"/>
+                      <a:ext cx="3234690" cy="2426335"/>
+                    </a:xfrm>
+                    <a:prstGeom prst="rect">
+                      <a:avLst/>
+                    </a:prstGeom>
+                    <a:noFill/>
+                    <a:ln>
+                      <a:noFill/>
+                    </a:ln>
+                  </pic:spPr>
+                </pic:pic>
+              </a:graphicData>
+            </a:graphic>
+            <wp14:sizeRelH relativeFrom="page">
+              <wp14:pctWidth>0</wp14:pctWidth>
+            </wp14:sizeRelH>
+            <wp14:sizeRelV relativeFrom="page">
+              <wp14:pctHeight>0</wp14:pctHeight>
+            </wp14:sizeRelV>
+          </wp:anchor>
+        </w:drawing>
+      </w:r>
+      <w:r>
+        <w:rPr>
+          <w:noProof/>
+        </w:rPr>
+        <w:drawing>
+          <wp:anchor distT="0" distB="0" distL="114300" distR="114300" simplePos="0" relativeHeight="251660288" behindDoc="1" locked="0" layoutInCell="1" allowOverlap="1">
+            <wp:simplePos x="0" y="0"/>
+            <wp:positionH relativeFrom="page">
+              <wp:posOffset>3927719</wp:posOffset>
+            </wp:positionH>
+            <wp:positionV relativeFrom="paragraph">
+              <wp:posOffset>236757</wp:posOffset>
+            </wp:positionV>
+            <wp:extent cx="3278505" cy="2459990"/>
+            <wp:effectExtent l="0" t="0" r="0" b="0"/>
+            <wp:wrapTight wrapText="bothSides">
+              <wp:wrapPolygon edited="0">
+                <wp:start x="0" y="0"/>
+                <wp:lineTo x="0" y="21410"/>
+                <wp:lineTo x="21462" y="21410"/>
+                <wp:lineTo x="21462" y="0"/>
+                <wp:lineTo x="0" y="0"/>
+              </wp:wrapPolygon>
+            </wp:wrapTight>
+            <wp:docPr id="20" name="Obrázek 20"/>
+            <wp:cNvGraphicFramePr>
+              <a:graphicFrameLocks xmlns:a="http://schemas.openxmlformats.org/drawingml/2006/main" noChangeAspect="1"/>
+            </wp:cNvGraphicFramePr>
+            <a:graphic xmlns:a="http://schemas.openxmlformats.org/drawingml/2006/main">
+              <a:graphicData uri="http://schemas.openxmlformats.org/drawingml/2006/picture">
+                <pic:pic xmlns:pic="http://schemas.openxmlformats.org/drawingml/2006/picture">
+                  <pic:nvPicPr>
+                    <pic:cNvPr id="0" name="Picture 28"/>
+                    <pic:cNvPicPr>
+                      <a:picLocks noChangeAspect="1" noChangeArrowheads="1"/>
+                    </pic:cNvPicPr>
+                  </pic:nvPicPr>
+                  <pic:blipFill>
+                    <a:blip r:embed="rId26">
+                      <a:extLst>
+                        <a:ext uri="{28A0092B-C50C-407E-A947-70E740481C1C}">
+                          <a14:useLocalDpi xmlns:a14="http://schemas.microsoft.com/office/drawing/2010/main" val="0"/>
+                        </a:ext>
+                      </a:extLst>
+                    </a:blip>
+                    <a:srcRect/>
+                    <a:stretch>
+                      <a:fillRect/>
+                    </a:stretch>
+                  </pic:blipFill>
+                  <pic:spPr bwMode="auto">
+                    <a:xfrm>
+                      <a:off x="0" y="0"/>
+                      <a:ext cx="3278505" cy="2459990"/>
+                    </a:xfrm>
+                    <a:prstGeom prst="rect">
+                      <a:avLst/>
+                    </a:prstGeom>
+                    <a:noFill/>
+                    <a:ln>
+                      <a:noFill/>
+                    </a:ln>
+                  </pic:spPr>
+                </pic:pic>
+              </a:graphicData>
+            </a:graphic>
+            <wp14:sizeRelH relativeFrom="page">
+              <wp14:pctWidth>0</wp14:pctWidth>
+            </wp14:sizeRelH>
+            <wp14:sizeRelV relativeFrom="page">
+              <wp14:pctHeight>0</wp14:pctHeight>
+            </wp14:sizeRelV>
+          </wp:anchor>
+        </w:drawing>
+      </w:r>
+      <w:r>
+        <w:rPr>
+          <w:b/>
+          <w:bCs/>
+          <w:lang w:val="en-GB"/>
+        </w:rPr>
+        <w:t>Dt</w:t>
+      </w:r>
+    </w:p>
+    <w:p>
+      <w:pPr>
+        <w:pStyle w:val="Odstavecseseznamem"/>
+        <w:ind w:left="1440"/>
+        <w:jc w:val="both"/>
+        <w:rPr>
+          <w:b/>
+          <w:bCs/>
+          <w:lang w:val="en-GB"/>
+        </w:rPr>
+      </w:pPr>
+    </w:p>
+    <w:p>
+      <w:pPr>
+        <w:pStyle w:val="Odstavecseseznamem"/>
+        <w:numPr>
+          <w:ilvl w:val="2"/>
+          <w:numId w:val="1"/>
+        </w:numPr>
+        <w:jc w:val="both"/>
+        <w:rPr>
+          <w:lang w:val="en-GB"/>
+        </w:rPr>
+      </w:pPr>
+      <w:r>
+        <w:rPr>
+          <w:lang w:val="en-GB"/>
+        </w:rPr>
+        <w:t xml:space="preserve">The same </w:t>
+      </w:r>
+      <w:r>
+        <w:rPr>
+          <w:lang w:val="en-GB"/>
+        </w:rPr>
+        <w:t xml:space="preserve">general </w:t>
+      </w:r>
+      <w:r>
+        <w:rPr>
+          <w:lang w:val="en-GB"/>
+        </w:rPr>
+        <w:t>behaviour as in classical problem can be seen here</w:t>
+      </w:r>
+      <w:r>
+        <w:rPr>
+          <w:lang w:val="en-GB"/>
+        </w:rPr>
+        <w:t xml:space="preserve"> – higher time steps result in higher error and lower simulation time</w:t>
+      </w:r>
+      <w:r>
+        <w:rPr>
+          <w:lang w:val="en-GB"/>
+        </w:rPr>
+        <w:t>.</w:t>
+      </w:r>
+      <w:r>
+        <w:t xml:space="preserve"> </w:t>
+      </w:r>
+    </w:p>
+    <w:p>
+      <w:pPr>
+        <w:pStyle w:val="Odstavecseseznamem"/>
+        <w:numPr>
+          <w:ilvl w:val="2"/>
+          <w:numId w:val="1"/>
+        </w:numPr>
+        <w:jc w:val="both"/>
+        <w:rPr>
+          <w:lang w:val="en-GB"/>
+        </w:rPr>
+      </w:pPr>
+      <w:r>
+        <w:rPr>
+          <w:lang w:val="en-GB"/>
+        </w:rPr>
+        <w:t>What differs, however, is the rate in which the error margin is increasing at the very beginning</w:t>
+      </w:r>
+      <w:r>
+        <w:rPr>
+          <w:lang w:val="en-GB"/>
+        </w:rPr>
+        <w:t>. Because of this rapid increase in error margin, it seems that increasing time step just to speed the simulation up a little bit makes no sense.</w:t>
+      </w:r>
+    </w:p>
+    <w:p>
+      <w:pPr>
+        <w:pStyle w:val="Odstavecseseznamem"/>
+        <w:numPr>
+          <w:ilvl w:val="2"/>
+          <w:numId w:val="1"/>
+        </w:numPr>
+        <w:jc w:val="both"/>
+        <w:rPr>
+          <w:lang w:val="en-GB"/>
+        </w:rPr>
+      </w:pPr>
+      <w:r>
+        <w:rPr>
+          <w:b/>
+          <w:bCs/>
+          <w:lang w:val="en-GB"/>
+        </w:rPr>
+        <w:t>Discussion</w:t>
+      </w:r>
+      <w:r>
+        <w:rPr>
+          <w:lang w:val="en-GB"/>
+        </w:rPr>
+        <w:t>: Therefore</w:t>
+      </w:r>
+      <w:r>
+        <w:rPr>
+          <w:lang w:val="en-GB"/>
+        </w:rPr>
+        <w:t>,</w:t>
+      </w:r>
+      <w:r>
+        <w:rPr>
+          <w:lang w:val="en-GB"/>
+        </w:rPr>
+        <w:t xml:space="preserve"> we can recommend the time step being lower than in classical problems, around </w:t>
+      </w:r>
+      <w:r>
+        <w:rPr>
+          <w:b/>
+          <w:bCs/>
+          <w:lang w:val="en-GB"/>
+        </w:rPr>
+        <w:t>20</w:t>
+      </w:r>
+      <w:r>
+        <w:rPr>
+          <w:lang w:val="en-GB"/>
+        </w:rPr>
+        <w:t xml:space="preserve">. </w:t>
+      </w:r>
+    </w:p>
+    <w:p>
+      <w:pPr>
+        <w:pStyle w:val="Odstavecseseznamem"/>
+        <w:numPr>
+          <w:ilvl w:val="2"/>
+          <w:numId w:val="1"/>
+        </w:numPr>
+        <w:jc w:val="both"/>
+        <w:rPr>
+          <w:lang w:val="en-GB"/>
+        </w:rPr>
+      </w:pPr>
+      <w:r>
+        <w:rPr>
+          <w:lang w:val="en-GB"/>
+        </w:rPr>
+        <w:t xml:space="preserve">According to computer calculations, the optimal value lies at </w:t>
+      </w:r>
+      <w:r>
+        <w:rPr>
+          <w:b/>
+          <w:bCs/>
+          <w:lang w:val="en-GB"/>
+        </w:rPr>
+        <w:t>33</w:t>
+      </w:r>
+      <w:r>
+        <w:rPr>
+          <w:lang w:val="en-GB"/>
+        </w:rPr>
+        <w:t>.</w:t>
+      </w:r>
+    </w:p>
+    <w:p>
+      <w:pPr>
+        <w:pStyle w:val="Odstavecseseznamem"/>
+        <w:numPr>
+          <w:ilvl w:val="1"/>
+          <w:numId w:val="1"/>
+        </w:numPr>
+        <w:jc w:val="both"/>
+        <w:rPr>
+          <w:b/>
+          <w:bCs/>
+          <w:lang w:val="en-GB"/>
+        </w:rPr>
+      </w:pPr>
+      <w:r>
+        <w:rPr>
+          <w:b/>
+          <w:bCs/>
+          <w:lang w:val="en-GB"/>
+        </w:rPr>
+        <w:t>Theta</w:t>
+      </w:r>
+    </w:p>
+    <w:p>
+      <w:pPr>
+        <w:pStyle w:val="Odstavecseseznamem"/>
+        <w:ind w:left="1440"/>
+        <w:jc w:val="both"/>
+        <w:rPr>
+          <w:b/>
+          <w:bCs/>
+          <w:lang w:val="en-GB"/>
+        </w:rPr>
+      </w:pPr>
+      <w:r>
+        <w:rPr>
+          <w:noProof/>
+        </w:rPr>
+        <w:drawing>
+          <wp:inline distT="0" distB="0" distL="0" distR="0">
+            <wp:extent cx="3545599" cy="2659590"/>
+            <wp:effectExtent l="0" t="0" r="0" b="7620"/>
+            <wp:docPr id="3" name="Obrázek 3"/>
+            <wp:cNvGraphicFramePr>
+              <a:graphicFrameLocks xmlns:a="http://schemas.openxmlformats.org/drawingml/2006/main" noChangeAspect="1"/>
+            </wp:cNvGraphicFramePr>
+            <a:graphic xmlns:a="http://schemas.openxmlformats.org/drawingml/2006/main">
+              <a:graphicData uri="http://schemas.openxmlformats.org/drawingml/2006/picture">
+                <pic:pic xmlns:pic="http://schemas.openxmlformats.org/drawingml/2006/picture">
+                  <pic:nvPicPr>
+                    <pic:cNvPr id="0" name="Picture 1"/>
+                    <pic:cNvPicPr>
+                      <a:picLocks noChangeAspect="1" noChangeArrowheads="1"/>
+                    </pic:cNvPicPr>
+                  </pic:nvPicPr>
+                  <pic:blipFill>
+                    <a:blip r:embed="rId27">
+                      <a:extLst>
+                        <a:ext uri="{28A0092B-C50C-407E-A947-70E740481C1C}">
+                          <a14:useLocalDpi xmlns:a14="http://schemas.microsoft.com/office/drawing/2010/main" val="0"/>
+                        </a:ext>
+                      </a:extLst>
+                    </a:blip>
+                    <a:srcRect/>
+                    <a:stretch>
+                      <a:fillRect/>
+                    </a:stretch>
+                  </pic:blipFill>
+                  <pic:spPr bwMode="auto">
+                    <a:xfrm>
+                      <a:off x="0" y="0"/>
+                      <a:ext cx="3576554" cy="2682810"/>
                     </a:xfrm>
                     <a:prstGeom prst="rect">
                       <a:avLst/>
@@ -4861,6 +7105,104 @@
       <w:pPr>
         <w:pStyle w:val="Odstavecseseznamem"/>
         <w:numPr>
+          <w:ilvl w:val="2"/>
+          <w:numId w:val="1"/>
+        </w:numPr>
+        <w:jc w:val="both"/>
+        <w:rPr>
+          <w:lang w:val="en-GB"/>
+        </w:rPr>
+      </w:pPr>
+      <w:r>
+        <w:rPr>
+          <w:lang w:val="en-GB"/>
+        </w:rPr>
+        <w:t xml:space="preserve">In contrast </w:t>
+      </w:r>
+      <w:r>
+        <w:rPr>
+          <w:lang w:val="en-GB"/>
+        </w:rPr>
+        <w:t>with classical problems, where nothing seemed to depend on theta so much, here in inverse problem, we see an apparent correlation in error margin – it goes up with increasing theta.</w:t>
+      </w:r>
+    </w:p>
+    <w:p>
+      <w:pPr>
+        <w:pStyle w:val="Odstavecseseznamem"/>
+        <w:numPr>
+          <w:ilvl w:val="2"/>
+          <w:numId w:val="1"/>
+        </w:numPr>
+        <w:jc w:val="both"/>
+        <w:rPr>
+          <w:lang w:val="en-GB"/>
+        </w:rPr>
+      </w:pPr>
+      <w:r>
+        <w:rPr>
+          <w:lang w:val="en-GB"/>
+        </w:rPr>
+        <w:t xml:space="preserve">Simulation time seems </w:t>
+      </w:r>
+      <w:r>
+        <w:rPr>
+          <w:lang w:val="en-GB"/>
+        </w:rPr>
+        <w:t>to be quite unpredictable, but its minimal values are going down with increase in theta.</w:t>
+      </w:r>
+    </w:p>
+    <w:p>
+      <w:pPr>
+        <w:pStyle w:val="Odstavecseseznamem"/>
+        <w:numPr>
+          <w:ilvl w:val="2"/>
+          <w:numId w:val="1"/>
+        </w:numPr>
+        <w:jc w:val="both"/>
+        <w:rPr>
+          <w:lang w:val="en-GB"/>
+        </w:rPr>
+      </w:pPr>
+      <w:r>
+        <w:rPr>
+          <w:b/>
+          <w:bCs/>
+          <w:lang w:val="en-GB"/>
+        </w:rPr>
+        <w:lastRenderedPageBreak/>
+        <w:t>Discussion</w:t>
+      </w:r>
+      <w:r>
+        <w:rPr>
+          <w:lang w:val="en-GB"/>
+        </w:rPr>
+        <w:t xml:space="preserve">: Because with increasing theta the time is generally getting better and error is getting worse, it is hard to recommend the optimal value of theta. </w:t>
+      </w:r>
+      <w:r>
+        <w:rPr>
+          <w:lang w:val="en-GB"/>
+        </w:rPr>
+        <w:t xml:space="preserve">However, because the error is rising consistently and time is fluctuating a lot, it could be worth recommending the smallest theta possible here – </w:t>
+      </w:r>
+      <w:r>
+        <w:rPr>
+          <w:b/>
+          <w:bCs/>
+          <w:lang w:val="en-GB"/>
+        </w:rPr>
+        <w:t>0.5</w:t>
+      </w:r>
+      <w:r>
+        <w:rPr>
+          <w:lang w:val="en-GB"/>
+        </w:rPr>
+        <w:t xml:space="preserve">. </w:t>
+      </w:r>
+    </w:p>
+    <w:p>
+      <w:pPr>
+        <w:pStyle w:val="Odstavecseseznamem"/>
+        <w:numPr>
           <w:ilvl w:val="1"/>
           <w:numId w:val="1"/>
         </w:numPr>
@@ -4877,7 +7219,7 @@
           <w:bCs/>
           <w:lang w:val="en-GB"/>
         </w:rPr>
-        <w:t>Dt</w:t>
+        <w:t>Window span</w:t>
       </w:r>
     </w:p>
     <w:p>
@@ -4895,12 +7237,11 @@
         <w:rPr>
           <w:noProof/>
         </w:rPr>
-        <w:lastRenderedPageBreak/>
         <w:drawing>
           <wp:inline distT="0" distB="0" distL="0" distR="0">
-            <wp:extent cx="3455530" cy="2592028"/>
-            <wp:effectExtent l="0" t="0" r="0" b="0"/>
-            <wp:docPr id="4" name="Obrázek 4"/>
+            <wp:extent cx="3538537" cy="2654292"/>
+            <wp:effectExtent l="0" t="0" r="5080" b="0"/>
+            <wp:docPr id="14" name="Obrázek 14"/>
             <wp:cNvGraphicFramePr>
               <a:graphicFrameLocks xmlns:a="http://schemas.openxmlformats.org/drawingml/2006/main" noChangeAspect="1"/>
             </wp:cNvGraphicFramePr>
@@ -4908,13 +7249,13 @@
               <a:graphicData uri="http://schemas.openxmlformats.org/drawingml/2006/picture">
                 <pic:pic xmlns:pic="http://schemas.openxmlformats.org/drawingml/2006/picture">
                   <pic:nvPicPr>
-                    <pic:cNvPr id="0" name="Picture 8"/>
+                    <pic:cNvPr id="0" name="Picture 16"/>
                     <pic:cNvPicPr>
                       <a:picLocks noChangeAspect="1" noChangeArrowheads="1"/>
                     </pic:cNvPicPr>
                   </pic:nvPicPr>
                   <pic:blipFill>
-                    <a:blip r:embed="rId15">
+                    <a:blip r:embed="rId28">
                       <a:extLst>
                         <a:ext uri="{28A0092B-C50C-407E-A947-70E740481C1C}">
                           <a14:useLocalDpi xmlns:a14="http://schemas.microsoft.com/office/drawing/2010/main" val="0"/>
@@ -4929,7 +7270,7 @@
                   <pic:spPr bwMode="auto">
                     <a:xfrm>
                       <a:off x="0" y="0"/>
-                      <a:ext cx="3484520" cy="2613774"/>
+                      <a:ext cx="3575456" cy="2681986"/>
                     </a:xfrm>
                     <a:prstGeom prst="rect">
                       <a:avLst/>
@@ -4950,6 +7291,169 @@
       <w:pPr>
         <w:pStyle w:val="Odstavecseseznamem"/>
         <w:numPr>
+          <w:ilvl w:val="2"/>
+          <w:numId w:val="1"/>
+        </w:numPr>
+        <w:jc w:val="both"/>
+        <w:rPr>
+          <w:lang w:val="en-GB"/>
+        </w:rPr>
+      </w:pPr>
+      <w:r>
+        <w:rPr>
+          <w:lang w:val="en-GB"/>
+        </w:rPr>
+        <w:t xml:space="preserve">Very interesting </w:t>
+      </w:r>
+      <w:r>
+        <w:rPr>
+          <w:lang w:val="en-GB"/>
+        </w:rPr>
+        <w:t xml:space="preserve">and seemingly counterintuitive </w:t>
+      </w:r>
+      <w:r>
+        <w:rPr>
+          <w:lang w:val="en-GB"/>
+        </w:rPr>
+        <w:t>situation</w:t>
+      </w:r>
+      <w:r>
+        <w:rPr>
+          <w:lang w:val="en-GB"/>
+        </w:rPr>
+        <w:t xml:space="preserve"> can be found here – with the increase of window span we see both the simulation time and error margin to rise.</w:t>
+      </w:r>
+      <w:r>
+        <w:rPr>
+          <w:lang w:val="en-GB"/>
+        </w:rPr>
+        <w:t xml:space="preserve"> Also, interestingly, they are rising almost at the very same, linear pace.</w:t>
+      </w:r>
+    </w:p>
+    <w:p>
+      <w:pPr>
+        <w:pStyle w:val="Odstavecseseznamem"/>
+        <w:numPr>
+          <w:ilvl w:val="2"/>
+          <w:numId w:val="1"/>
+        </w:numPr>
+        <w:jc w:val="both"/>
+        <w:rPr>
+          <w:lang w:val="en-GB"/>
+        </w:rPr>
+      </w:pPr>
+      <w:r>
+        <w:rPr>
+          <w:lang w:val="en-GB"/>
+        </w:rPr>
+        <w:t>Explaining the rising simulation time seems easy – if we need to match more windows into the future, it will take longer.</w:t>
+      </w:r>
+    </w:p>
+    <w:p>
+      <w:pPr>
+        <w:pStyle w:val="Odstavecseseznamem"/>
+        <w:numPr>
+          <w:ilvl w:val="2"/>
+          <w:numId w:val="1"/>
+        </w:numPr>
+        <w:jc w:val="both"/>
+        <w:rPr>
+          <w:lang w:val="en-GB"/>
+        </w:rPr>
+      </w:pPr>
+      <w:r>
+        <w:rPr>
+          <w:lang w:val="en-GB"/>
+        </w:rPr>
+        <w:t>It is not straightforward to reason the increase in error margin. It could be explained by “overfitting” (</w:t>
+      </w:r>
+      <w:hyperlink r:id="rId29" w:history="1">
+        <w:r>
+          <w:rPr>
+            <w:rStyle w:val="Hypertextovodkaz"/>
+          </w:rPr>
+          <w:t>https://en.wikipedia.org/wiki/Overfitting</w:t>
+        </w:r>
+      </w:hyperlink>
+      <w:r>
+        <w:t>)</w:t>
+      </w:r>
+      <w:r>
+        <w:rPr>
+          <w:lang w:val="en-GB"/>
+        </w:rPr>
+        <w:t xml:space="preserve"> – we </w:t>
+      </w:r>
+      <w:r>
+        <w:rPr>
+          <w:lang w:val="en-GB"/>
+        </w:rPr>
+        <w:t>were creating a heat flux profile that was matching lot of windows to the future, but this involved creating unnecessarily complex functions that were spoiling the overall result.</w:t>
+      </w:r>
+      <w:r>
+        <w:rPr>
+          <w:lang w:val="en-GB"/>
+        </w:rPr>
+        <w:t xml:space="preserve"> (???</w:t>
+      </w:r>
+      <w:r>
+        <w:rPr>
+          <w:lang w:val="en-GB"/>
+        </w:rPr>
+        <w:t xml:space="preserve"> - VERIFY</w:t>
+      </w:r>
+      <w:r>
+        <w:rPr>
+          <w:lang w:val="en-GB"/>
+        </w:rPr>
+        <w:t>)</w:t>
+      </w:r>
+    </w:p>
+    <w:p>
+      <w:pPr>
+        <w:pStyle w:val="Odstavecseseznamem"/>
+        <w:numPr>
+          <w:ilvl w:val="2"/>
+          <w:numId w:val="1"/>
+        </w:numPr>
+        <w:jc w:val="both"/>
+        <w:rPr>
+          <w:lang w:val="en-GB"/>
+        </w:rPr>
+      </w:pPr>
+      <w:r>
+        <w:rPr>
+          <w:b/>
+          <w:bCs/>
+          <w:lang w:val="en-GB"/>
+        </w:rPr>
+        <w:t>Discussion</w:t>
+      </w:r>
+      <w:r>
+        <w:rPr>
+          <w:lang w:val="en-GB"/>
+        </w:rPr>
+        <w:t xml:space="preserve">: There seems to be an easy conclusion, that it is not worth increasing the window span, and that the recommended value is </w:t>
+      </w:r>
+      <w:r>
+        <w:rPr>
+          <w:b/>
+          <w:bCs/>
+          <w:lang w:val="en-GB"/>
+        </w:rPr>
+        <w:t>1</w:t>
+      </w:r>
+      <w:r>
+        <w:rPr>
+          <w:lang w:val="en-GB"/>
+        </w:rPr>
+        <w:t xml:space="preserve">. </w:t>
+      </w:r>
+    </w:p>
+    <w:p>
+      <w:pPr>
+        <w:pStyle w:val="Odstavecseseznamem"/>
+        <w:numPr>
           <w:ilvl w:val="1"/>
           <w:numId w:val="1"/>
         </w:numPr>
@@ -4966,7 +7470,7 @@
           <w:bCs/>
           <w:lang w:val="en-GB"/>
         </w:rPr>
-        <w:t>Theta</w:t>
+        <w:t>Tolerance</w:t>
       </w:r>
     </w:p>
     <w:p>
@@ -4985,10 +7489,26 @@
           <w:noProof/>
         </w:rPr>
         <w:drawing>
-          <wp:inline distT="0" distB="0" distL="0" distR="0">
-            <wp:extent cx="3222308" cy="2417086"/>
-            <wp:effectExtent l="0" t="0" r="0" b="2540"/>
-            <wp:docPr id="8" name="Obrázek 8"/>
+          <wp:anchor distT="0" distB="0" distL="114300" distR="114300" simplePos="0" relativeHeight="251671552" behindDoc="1" locked="0" layoutInCell="1" allowOverlap="1">
+            <wp:simplePos x="0" y="0"/>
+            <wp:positionH relativeFrom="margin">
+              <wp:posOffset>3091180</wp:posOffset>
+            </wp:positionH>
+            <wp:positionV relativeFrom="paragraph">
+              <wp:posOffset>227965</wp:posOffset>
+            </wp:positionV>
+            <wp:extent cx="3263900" cy="2449830"/>
+            <wp:effectExtent l="0" t="0" r="0" b="7620"/>
+            <wp:wrapTight wrapText="bothSides">
+              <wp:wrapPolygon edited="0">
+                <wp:start x="0" y="0"/>
+                <wp:lineTo x="0" y="21499"/>
+                <wp:lineTo x="21432" y="21499"/>
+                <wp:lineTo x="21432" y="0"/>
+                <wp:lineTo x="0" y="0"/>
+              </wp:wrapPolygon>
+            </wp:wrapTight>
+            <wp:docPr id="25" name="Obrázek 25"/>
             <wp:cNvGraphicFramePr>
               <a:graphicFrameLocks xmlns:a="http://schemas.openxmlformats.org/drawingml/2006/main" noChangeAspect="1"/>
             </wp:cNvGraphicFramePr>
@@ -4996,13 +7516,13 @@
               <a:graphicData uri="http://schemas.openxmlformats.org/drawingml/2006/picture">
                 <pic:pic xmlns:pic="http://schemas.openxmlformats.org/drawingml/2006/picture">
                   <pic:nvPicPr>
-                    <pic:cNvPr id="0" name="Picture 10"/>
+                    <pic:cNvPr id="0" name="Picture 38"/>
                     <pic:cNvPicPr>
                       <a:picLocks noChangeAspect="1" noChangeArrowheads="1"/>
                     </pic:cNvPicPr>
                   </pic:nvPicPr>
                   <pic:blipFill>
-                    <a:blip r:embed="rId16">
+                    <a:blip r:embed="rId30">
                       <a:extLst>
                         <a:ext uri="{28A0092B-C50C-407E-A947-70E740481C1C}">
                           <a14:useLocalDpi xmlns:a14="http://schemas.microsoft.com/office/drawing/2010/main" val="0"/>
@@ -5017,7 +7537,7 @@
                   <pic:spPr bwMode="auto">
                     <a:xfrm>
                       <a:off x="0" y="0"/>
-                      <a:ext cx="3237437" cy="2428434"/>
+                      <a:ext cx="3263900" cy="2449830"/>
                     </a:xfrm>
                     <a:prstGeom prst="rect">
                       <a:avLst/>
@@ -5030,9 +7550,369 @@
                 </pic:pic>
               </a:graphicData>
             </a:graphic>
-          </wp:inline>
+            <wp14:sizeRelH relativeFrom="page">
+              <wp14:pctWidth>0</wp14:pctWidth>
+            </wp14:sizeRelH>
+            <wp14:sizeRelV relativeFrom="page">
+              <wp14:pctHeight>0</wp14:pctHeight>
+            </wp14:sizeRelV>
+          </wp:anchor>
         </w:drawing>
       </w:r>
+      <w:r>
+        <w:rPr>
+          <w:noProof/>
+        </w:rPr>
+        <w:drawing>
+          <wp:anchor distT="0" distB="0" distL="114300" distR="114300" simplePos="0" relativeHeight="251670528" behindDoc="1" locked="0" layoutInCell="1" allowOverlap="1">
+            <wp:simplePos x="0" y="0"/>
+            <wp:positionH relativeFrom="margin">
+              <wp:posOffset>-478155</wp:posOffset>
+            </wp:positionH>
+            <wp:positionV relativeFrom="paragraph">
+              <wp:posOffset>121920</wp:posOffset>
+            </wp:positionV>
+            <wp:extent cx="3458210" cy="2593975"/>
+            <wp:effectExtent l="0" t="0" r="8890" b="0"/>
+            <wp:wrapTight wrapText="bothSides">
+              <wp:wrapPolygon edited="0">
+                <wp:start x="0" y="0"/>
+                <wp:lineTo x="0" y="21415"/>
+                <wp:lineTo x="21537" y="21415"/>
+                <wp:lineTo x="21537" y="0"/>
+                <wp:lineTo x="0" y="0"/>
+              </wp:wrapPolygon>
+            </wp:wrapTight>
+            <wp:docPr id="17" name="Obrázek 17"/>
+            <wp:cNvGraphicFramePr>
+              <a:graphicFrameLocks xmlns:a="http://schemas.openxmlformats.org/drawingml/2006/main" noChangeAspect="1"/>
+            </wp:cNvGraphicFramePr>
+            <a:graphic xmlns:a="http://schemas.openxmlformats.org/drawingml/2006/main">
+              <a:graphicData uri="http://schemas.openxmlformats.org/drawingml/2006/picture">
+                <pic:pic xmlns:pic="http://schemas.openxmlformats.org/drawingml/2006/picture">
+                  <pic:nvPicPr>
+                    <pic:cNvPr id="0" name="Picture 22"/>
+                    <pic:cNvPicPr>
+                      <a:picLocks noChangeAspect="1" noChangeArrowheads="1"/>
+                    </pic:cNvPicPr>
+                  </pic:nvPicPr>
+                  <pic:blipFill>
+                    <a:blip r:embed="rId31">
+                      <a:extLst>
+                        <a:ext uri="{28A0092B-C50C-407E-A947-70E740481C1C}">
+                          <a14:useLocalDpi xmlns:a14="http://schemas.microsoft.com/office/drawing/2010/main" val="0"/>
+                        </a:ext>
+                      </a:extLst>
+                    </a:blip>
+                    <a:srcRect/>
+                    <a:stretch>
+                      <a:fillRect/>
+                    </a:stretch>
+                  </pic:blipFill>
+                  <pic:spPr bwMode="auto">
+                    <a:xfrm>
+                      <a:off x="0" y="0"/>
+                      <a:ext cx="3458210" cy="2593975"/>
+                    </a:xfrm>
+                    <a:prstGeom prst="rect">
+                      <a:avLst/>
+                    </a:prstGeom>
+                    <a:noFill/>
+                    <a:ln>
+                      <a:noFill/>
+                    </a:ln>
+                  </pic:spPr>
+                </pic:pic>
+              </a:graphicData>
+            </a:graphic>
+            <wp14:sizeRelH relativeFrom="page">
+              <wp14:pctWidth>0</wp14:pctWidth>
+            </wp14:sizeRelH>
+            <wp14:sizeRelV relativeFrom="page">
+              <wp14:pctHeight>0</wp14:pctHeight>
+            </wp14:sizeRelV>
+          </wp:anchor>
+        </w:drawing>
+      </w:r>
+    </w:p>
+    <w:p>
+      <w:pPr>
+        <w:pStyle w:val="Odstavecseseznamem"/>
+        <w:numPr>
+          <w:ilvl w:val="2"/>
+          <w:numId w:val="1"/>
+        </w:numPr>
+        <w:jc w:val="both"/>
+        <w:rPr>
+          <w:lang w:val="en-GB"/>
+        </w:rPr>
+      </w:pPr>
+      <w:r>
+        <w:rPr>
+          <w:lang w:val="en-GB"/>
+        </w:rPr>
+        <w:lastRenderedPageBreak/>
+        <w:t>Beware that the graph has a logarithmic x-axis</w:t>
+      </w:r>
+      <w:r>
+        <w:rPr>
+          <w:lang w:val="en-GB"/>
+        </w:rPr>
+        <w:t>, because the values range from 1e-8 to 1</w:t>
+      </w:r>
+    </w:p>
+    <w:p>
+      <w:pPr>
+        <w:pStyle w:val="Odstavecseseznamem"/>
+        <w:numPr>
+          <w:ilvl w:val="2"/>
+          <w:numId w:val="1"/>
+        </w:numPr>
+        <w:jc w:val="both"/>
+        <w:rPr>
+          <w:lang w:val="en-GB"/>
+        </w:rPr>
+      </w:pPr>
+      <w:r>
+        <w:rPr>
+          <w:lang w:val="en-GB"/>
+        </w:rPr>
+        <w:t xml:space="preserve">When changing </w:t>
+      </w:r>
+      <w:r>
+        <w:rPr>
+          <w:lang w:val="en-GB"/>
+        </w:rPr>
+        <w:t>tolerance,</w:t>
+      </w:r>
+      <w:r>
+        <w:rPr>
+          <w:lang w:val="en-GB"/>
+        </w:rPr>
+        <w:t xml:space="preserve"> we can observe two straightforward trends</w:t>
+      </w:r>
+      <w:r>
+        <w:rPr>
+          <w:lang w:val="en-GB"/>
+        </w:rPr>
+        <w:t xml:space="preserve"> – the increase causes the error margin to rise, and the simulation time to fall.</w:t>
+      </w:r>
+    </w:p>
+    <w:p>
+      <w:pPr>
+        <w:pStyle w:val="Odstavecseseznamem"/>
+        <w:numPr>
+          <w:ilvl w:val="2"/>
+          <w:numId w:val="1"/>
+        </w:numPr>
+        <w:jc w:val="both"/>
+        <w:rPr>
+          <w:lang w:val="en-GB"/>
+        </w:rPr>
+      </w:pPr>
+      <w:r>
+        <w:rPr>
+          <w:lang w:val="en-GB"/>
+        </w:rPr>
+        <w:t>This is caused by needing less calculation when the tolerance of the matching is higher – it causes the simulation to be quicker. On the other hand, the result becomes less precise, therefore the error margin keeps increasing.</w:t>
+      </w:r>
+    </w:p>
+    <w:p>
+      <w:pPr>
+        <w:pStyle w:val="Odstavecseseznamem"/>
+        <w:numPr>
+          <w:ilvl w:val="2"/>
+          <w:numId w:val="1"/>
+        </w:numPr>
+        <w:jc w:val="both"/>
+        <w:rPr>
+          <w:lang w:val="en-GB"/>
+        </w:rPr>
+      </w:pPr>
+      <w:r>
+        <w:rPr>
+          <w:b/>
+          <w:bCs/>
+          <w:lang w:val="en-GB"/>
+        </w:rPr>
+        <w:t>Discussion</w:t>
+      </w:r>
+      <w:r>
+        <w:rPr>
+          <w:lang w:val="en-GB"/>
+        </w:rPr>
+        <w:t xml:space="preserve">: It seems reasonable to search for the optimal point somewhere </w:t>
+      </w:r>
+      <w:r>
+        <w:rPr>
+          <w:b/>
+          <w:bCs/>
+          <w:lang w:val="en-GB"/>
+        </w:rPr>
+        <w:t>between 1e-</w:t>
+      </w:r>
+      <w:r>
+        <w:rPr>
+          <w:b/>
+          <w:bCs/>
+          <w:lang w:val="en-GB"/>
+        </w:rPr>
+        <w:t>4</w:t>
+      </w:r>
+      <w:r>
+        <w:rPr>
+          <w:b/>
+          <w:bCs/>
+          <w:lang w:val="en-GB"/>
+        </w:rPr>
+        <w:t xml:space="preserve"> and 1e-</w:t>
+      </w:r>
+      <w:r>
+        <w:rPr>
+          <w:b/>
+          <w:bCs/>
+          <w:lang w:val="en-GB"/>
+        </w:rPr>
+        <w:t>2</w:t>
+      </w:r>
+      <w:r>
+        <w:rPr>
+          <w:lang w:val="en-GB"/>
+        </w:rPr>
+        <w:t xml:space="preserve">, because the error margin </w:t>
+      </w:r>
+      <w:r>
+        <w:rPr>
+          <w:lang w:val="en-GB"/>
+        </w:rPr>
+        <w:t>has not yet started rising dramatically, and the time is not decreasing so much anymore.</w:t>
+      </w:r>
+    </w:p>
+    <w:p>
+      <w:pPr>
+        <w:pStyle w:val="Odstavecseseznamem"/>
+        <w:numPr>
+          <w:ilvl w:val="2"/>
+          <w:numId w:val="1"/>
+        </w:numPr>
+        <w:jc w:val="both"/>
+        <w:rPr>
+          <w:lang w:val="en-GB"/>
+        </w:rPr>
+      </w:pPr>
+      <w:r>
+        <w:rPr>
+          <w:lang w:val="en-GB"/>
+        </w:rPr>
+        <w:t>According to computer, the optimal spot lies at</w:t>
+      </w:r>
+      <w:r>
+        <w:rPr>
+          <w:b/>
+          <w:bCs/>
+          <w:lang w:val="en-GB"/>
+        </w:rPr>
+        <w:t xml:space="preserve"> 0.0</w:t>
+      </w:r>
+      <w:r>
+        <w:rPr>
+          <w:b/>
+          <w:bCs/>
+          <w:lang w:val="en-GB"/>
+        </w:rPr>
+        <w:t>014</w:t>
+      </w:r>
+      <w:r>
+        <w:rPr>
+          <w:b/>
+          <w:bCs/>
+          <w:lang w:val="en-GB"/>
+        </w:rPr>
+        <w:t xml:space="preserve">. </w:t>
+      </w:r>
+    </w:p>
+    <w:p>
+      <w:pPr>
+        <w:jc w:val="both"/>
+        <w:rPr>
+          <w:b/>
+          <w:bCs/>
+          <w:lang w:val="en-GB"/>
+        </w:rPr>
+      </w:pPr>
+    </w:p>
+    <w:p>
+      <w:pPr>
+        <w:pStyle w:val="Odstavecseseznamem"/>
+        <w:numPr>
+          <w:ilvl w:val="0"/>
+          <w:numId w:val="1"/>
+        </w:numPr>
+        <w:jc w:val="both"/>
+        <w:rPr>
+          <w:lang w:val="en-GB"/>
+        </w:rPr>
+      </w:pPr>
+      <w:r>
+        <w:rPr>
+          <w:lang w:val="en-GB"/>
+        </w:rPr>
+        <w:t xml:space="preserve">Theoretically we </w:t>
+      </w:r>
+      <w:r>
+        <w:rPr>
+          <w:lang w:val="en-GB"/>
+        </w:rPr>
+        <w:t xml:space="preserve">could automate the determination of the optimal point by searching for a point that yields the lowest result of multiplying time by error (as we want </w:t>
+      </w:r>
+      <w:r>
+        <w:rPr>
+          <w:lang w:val="en-GB"/>
+        </w:rPr>
+        <w:t>both</w:t>
+      </w:r>
+      <w:r>
+        <w:rPr>
+          <w:lang w:val="en-GB"/>
+        </w:rPr>
+        <w:t xml:space="preserve"> values to be as low as possible). </w:t>
+      </w:r>
+      <w:r>
+        <w:rPr>
+          <w:lang w:val="en-GB"/>
+        </w:rPr>
+        <w:t>Because we have all the data from graphs available in a file, it is very easy to do.</w:t>
+      </w:r>
+      <w:r>
+        <w:rPr>
+          <w:lang w:val="en-GB"/>
+        </w:rPr>
+        <w:t xml:space="preserve"> (However, in this case we should also disregard cases when the simulation is maybe lightning </w:t>
+      </w:r>
+      <w:r>
+        <w:rPr>
+          <w:lang w:val="en-GB"/>
+        </w:rPr>
+        <w:t>quick but</w:t>
+      </w:r>
+      <w:r>
+        <w:rPr>
+          <w:lang w:val="en-GB"/>
+        </w:rPr>
+        <w:t xml:space="preserve"> yields spoiled results</w:t>
+      </w:r>
+      <w:r>
+        <w:rPr>
+          <w:lang w:val="en-GB"/>
+        </w:rPr>
+        <w:t>.</w:t>
+      </w:r>
+      <w:r>
+        <w:rPr>
+          <w:lang w:val="en-GB"/>
+        </w:rPr>
+        <w:t>)</w:t>
+      </w:r>
     </w:p>
     <w:p>
       <w:pPr>
@@ -5043,18 +7923,20 @@
         </w:numPr>
         <w:jc w:val="both"/>
         <w:rPr>
-          <w:b/>
-          <w:bCs/>
-          <w:lang w:val="en-GB"/>
-        </w:rPr>
-      </w:pPr>
-      <w:r>
-        <w:rPr>
-          <w:b/>
-          <w:bCs/>
-          <w:lang w:val="en-GB"/>
-        </w:rPr>
-        <w:t>Window span</w:t>
+          <w:lang w:val="en-GB"/>
+        </w:rPr>
+      </w:pPr>
+      <w:r>
+        <w:rPr>
+          <w:lang w:val="en-GB"/>
+        </w:rPr>
+        <w:t xml:space="preserve">It was done by </w:t>
+      </w:r>
+      <w:r>
+        <w:rPr>
+          <w:lang w:val="en-GB"/>
+        </w:rPr>
+        <w:t>parameters_testing_optimum_finding.py</w:t>
       </w:r>
     </w:p>
     <w:p>
@@ -5066,22 +7948,111 @@
         </w:numPr>
         <w:jc w:val="both"/>
         <w:rPr>
-          <w:b/>
-          <w:bCs/>
-          <w:lang w:val="en-GB"/>
-        </w:rPr>
-      </w:pPr>
-      <w:r>
-        <w:rPr>
-          <w:b/>
-          <w:bCs/>
-          <w:lang w:val="en-GB"/>
-        </w:rPr>
-        <w:t>Tolerance</w:t>
+          <w:lang w:val="en-GB"/>
+        </w:rPr>
+      </w:pPr>
+      <w:r>
+        <w:rPr>
+          <w:lang w:val="en-GB"/>
+        </w:rPr>
+        <w:t>We just specify the json file with results, and it will analyse all the tested parameters and return the values that yield the smallest product of multiplying simulation time by the error margin</w:t>
+      </w:r>
+    </w:p>
+    <w:p>
+      <w:pPr>
+        <w:pStyle w:val="Odstavecseseznamem"/>
+        <w:numPr>
+          <w:ilvl w:val="1"/>
+          <w:numId w:val="1"/>
+        </w:numPr>
+        <w:jc w:val="both"/>
+        <w:rPr>
+          <w:lang w:val="en-GB"/>
+        </w:rPr>
+      </w:pPr>
+      <w:r>
+        <w:rPr>
+          <w:lang w:val="en-GB"/>
+        </w:rPr>
+        <w:t>However, it is debatable, if the approach of just multiplying time by error is the best comparison, and the error should not be accounted for more. We can paraphrase the saying that “The good feeling from a good price is quickly gone, but the bad feeling from a bad quality still persists” to say that “The immediate satisfaction with quick results is not lasting long, but the superior and more precise results are long lasting.”</w:t>
+      </w:r>
+    </w:p>
+    <w:p>
+      <w:pPr>
+        <w:pStyle w:val="Odstavecseseznamem"/>
+        <w:numPr>
+          <w:ilvl w:val="0"/>
+          <w:numId w:val="1"/>
+        </w:numPr>
+        <w:jc w:val="both"/>
+        <w:rPr>
+          <w:lang w:val="en-GB"/>
+        </w:rPr>
+      </w:pPr>
+      <w:r>
+        <w:rPr>
+          <w:lang w:val="en-GB"/>
+        </w:rPr>
+        <w:t xml:space="preserve">It should be also pointed out that there the word “optimal” is subjective here – every experiment can be different, some require higher level of precision, no matter what the time cost is, others are not so crucial, and some precision can be sacrificed to speed the </w:t>
+      </w:r>
+      <w:r>
+        <w:rPr>
+          <w:lang w:val="en-GB"/>
+        </w:rPr>
+        <w:t>simulation</w:t>
+      </w:r>
+      <w:r>
+        <w:rPr>
+          <w:lang w:val="en-GB"/>
+        </w:rPr>
+        <w:t xml:space="preserve"> up</w:t>
+      </w:r>
+      <w:r>
+        <w:rPr>
+          <w:lang w:val="en-GB"/>
+        </w:rPr>
+        <w:t xml:space="preserve"> to yield quick results</w:t>
+      </w:r>
+      <w:r>
+        <w:rPr>
+          <w:lang w:val="en-GB"/>
+        </w:rPr>
+        <w:t>.</w:t>
+      </w:r>
+    </w:p>
+    <w:p>
+      <w:pPr>
+        <w:pStyle w:val="Odstavecseseznamem"/>
+        <w:numPr>
+          <w:ilvl w:val="0"/>
+          <w:numId w:val="1"/>
+        </w:numPr>
+        <w:jc w:val="both"/>
+        <w:rPr>
+          <w:lang w:val="en-GB"/>
+        </w:rPr>
+      </w:pPr>
+      <w:r>
+        <w:rPr>
+          <w:lang w:val="en-GB"/>
+        </w:rPr>
+        <w:t xml:space="preserve">Logarithmic axes could be </w:t>
+      </w:r>
+      <w:r>
+        <w:rPr>
+          <w:lang w:val="en-GB"/>
+        </w:rPr>
+        <w:t>used</w:t>
+      </w:r>
+      <w:r>
+        <w:rPr>
+          <w:lang w:val="en-GB"/>
+        </w:rPr>
+        <w:t xml:space="preserve"> to visualise the results better, when showing very diverse data</w:t>
       </w:r>
     </w:p>
     <w:sectPr>
-      <w:footerReference w:type="default" r:id="rId17"/>
+      <w:footerReference w:type="default" r:id="rId32"/>
       <w:pgSz w:w="11906" w:h="16838"/>
       <w:pgMar w:top="1417" w:right="1417" w:bottom="1417" w:left="1417" w:header="708" w:footer="708" w:gutter="0"/>
       <w:cols w:space="708"/>

</xml_diff>